<commit_message>
Further updates,more refines awaiting prsentation
</commit_message>
<xml_diff>
--- a/Dr. E Nduati, Superviser/Submissions/ENC222-0149_2017_OKOMO_JACOB_OKELLO_1,2,3,4.docx
+++ b/Dr. E Nduati, Superviser/Submissions/ENC222-0149_2017_OKOMO_JACOB_OKELLO_1,2,3,4.docx
@@ -4911,14 +4911,7 @@
       </w:r>
       <w:r>
         <w:tab/>
-      </w:r>
-      <w:proofErr w:type="spellStart"/>
-      <w:r>
-        <w:t>MEdium</w:t>
-      </w:r>
-      <w:proofErr w:type="spellEnd"/>
-      <w:r>
-        <w:t xml:space="preserve"> Resolution Imaging </w:t>
+        <w:t xml:space="preserve">MEdium Resolution Imaging </w:t>
       </w:r>
       <w:r>
         <w:t>Spectroradiometer</w:t>
@@ -4962,14 +4955,7 @@
       </w:r>
       <w:r>
         <w:tab/>
-      </w:r>
-      <w:proofErr w:type="spellStart"/>
-      <w:r>
-        <w:t>MODerate</w:t>
-      </w:r>
-      <w:proofErr w:type="spellEnd"/>
-      <w:r>
-        <w:t xml:space="preserve"> Resolution Imaging </w:t>
+        <w:t xml:space="preserve">MODerate Resolution Imaging </w:t>
       </w:r>
       <w:r>
         <w:t>Spectrometer</w:t>
@@ -5043,24 +5029,11 @@
         </w:rPr>
       </w:pPr>
       <w:r>
-        <w:t>Quick-</w:t>
-      </w:r>
-      <w:proofErr w:type="gramStart"/>
-      <w:r>
-        <w:t>SCAT</w:t>
-      </w:r>
-      <w:r>
-        <w:t xml:space="preserve">  Quick</w:t>
-      </w:r>
-      <w:proofErr w:type="gramEnd"/>
-      <w:r>
-        <w:t xml:space="preserve"> </w:t>
-      </w:r>
-      <w:proofErr w:type="spellStart"/>
-      <w:r>
-        <w:t>Scatterometer</w:t>
-      </w:r>
-      <w:proofErr w:type="spellEnd"/>
+        <w:t>Quick-SCAT</w:t>
+      </w:r>
+      <w:r>
+        <w:t xml:space="preserve">  Quick Scatterometer</w:t>
+      </w:r>
     </w:p>
     <w:p>
       <w:pPr>
@@ -5073,11 +5046,9 @@
           <w:lang w:bidi="he-IL"/>
         </w:rPr>
       </w:pPr>
-      <w:proofErr w:type="spellStart"/>
       <w:r>
         <w:t>SeaWiFS</w:t>
       </w:r>
-      <w:proofErr w:type="spellEnd"/>
       <w:r>
         <w:tab/>
         <w:t>Sea</w:t>
@@ -5475,15 +5446,7 @@
         <w:t>onies</w:t>
       </w:r>
       <w:r>
-        <w:t xml:space="preserve"> (Okello &amp; </w:t>
-      </w:r>
-      <w:proofErr w:type="spellStart"/>
-      <w:r>
-        <w:t>Kurmayer</w:t>
-      </w:r>
-      <w:proofErr w:type="spellEnd"/>
-      <w:r>
-        <w:t>, 2011)</w:t>
+        <w:t xml:space="preserve"> (Okello &amp; Kurmayer, 2011)</w:t>
       </w:r>
       <w:r>
         <w:rPr>
@@ -5531,15 +5494,7 @@
         <w:t>20</w:t>
       </w:r>
       <w:r>
-        <w:t xml:space="preserve"> nm) band ratios (</w:t>
-      </w:r>
-      <w:proofErr w:type="spellStart"/>
-      <w:r>
-        <w:t>Mittenzwey</w:t>
-      </w:r>
-      <w:proofErr w:type="spellEnd"/>
-      <w:r>
-        <w:t xml:space="preserve"> et al., 1992)</w:t>
+        <w:t xml:space="preserve"> nm) band ratios (Mittenzwey et al., 1992)</w:t>
       </w:r>
       <w:r>
         <w:t>, thermal band based assessment</w:t>
@@ -5610,21 +5565,14 @@
       <w:r>
         <w:t xml:space="preserve">and </w:t>
       </w:r>
-      <w:proofErr w:type="spellStart"/>
       <w:r>
         <w:t>SeaWiFS</w:t>
       </w:r>
-      <w:proofErr w:type="spellEnd"/>
       <w:r>
         <w:t>, (</w:t>
       </w:r>
-      <w:proofErr w:type="spellStart"/>
-      <w:r>
-        <w:t>Kurekin</w:t>
-      </w:r>
-      <w:proofErr w:type="spellEnd"/>
-      <w:r>
-        <w:t xml:space="preserve"> et al</w:t>
+      <w:r>
+        <w:t>Kurekin et al</w:t>
       </w:r>
       <w:r>
         <w:t>.</w:t>
@@ -5679,15 +5627,7 @@
         <w:t xml:space="preserve"> (250~1130 meters)</w:t>
       </w:r>
       <w:r>
-        <w:t xml:space="preserve"> and only large scale HABs can be monitored by using them (</w:t>
-      </w:r>
-      <w:proofErr w:type="spellStart"/>
-      <w:r>
-        <w:t>Blondeau</w:t>
-      </w:r>
-      <w:proofErr w:type="spellEnd"/>
-      <w:r>
-        <w:t xml:space="preserve">, 2014). </w:t>
+        <w:t xml:space="preserve"> and only large scale HABs can be monitored by using them (Blondeau, 2014). </w:t>
       </w:r>
     </w:p>
     <w:p>
@@ -6029,15 +5969,7 @@
         <w:t xml:space="preserve">deterioration in its water quality as seen in </w:t>
       </w:r>
       <w:r>
-        <w:t>severe signs of eutrophication with blooms (</w:t>
-      </w:r>
-      <w:proofErr w:type="spellStart"/>
-      <w:r>
-        <w:t>Simiyu</w:t>
-      </w:r>
-      <w:proofErr w:type="spellEnd"/>
-      <w:r>
-        <w:t xml:space="preserve"> et al., 2018).</w:t>
+        <w:t>severe signs of eutrophication with blooms (Simiyu et al., 2018).</w:t>
       </w:r>
       <w:r>
         <w:t xml:space="preserve">HABs can be caused by a variety of circumstances, but they are most commonly </w:t>
@@ -6049,15 +5981,7 @@
         <w:t xml:space="preserve"> favorable environmental conditions, such as increased nutrient levels</w:t>
       </w:r>
       <w:r>
-        <w:t>-eutrophication (</w:t>
-      </w:r>
-      <w:proofErr w:type="spellStart"/>
-      <w:r>
-        <w:t>Santoleri</w:t>
-      </w:r>
-      <w:proofErr w:type="spellEnd"/>
-      <w:r>
-        <w:t xml:space="preserve"> et al., 2003),</w:t>
+        <w:t>-eutrophication (Santoleri et al., 2003),</w:t>
       </w:r>
       <w:r>
         <w:rPr>
@@ -6104,24 +6028,14 @@
       <w:r>
         <w:t>(</w:t>
       </w:r>
-      <w:proofErr w:type="spellStart"/>
-      <w:r>
-        <w:t>Gohin</w:t>
-      </w:r>
-      <w:proofErr w:type="spellEnd"/>
-      <w:r>
-        <w:t xml:space="preserve"> F. et al., 2006</w:t>
+      <w:r>
+        <w:t>Gohin F. et al., 2006</w:t>
       </w:r>
       <w:r>
         <w:t xml:space="preserve">; </w:t>
       </w:r>
-      <w:proofErr w:type="spellStart"/>
-      <w:r>
-        <w:t>Hecky</w:t>
-      </w:r>
-      <w:proofErr w:type="spellEnd"/>
-      <w:r>
-        <w:t xml:space="preserve"> et al., 2010).</w:t>
+      <w:r>
+        <w:t>Hecky et al., 2010).</w:t>
       </w:r>
     </w:p>
     <w:p/>
@@ -6203,13 +6117,8 @@
         </w:rPr>
         <w:t>(</w:t>
       </w:r>
-      <w:proofErr w:type="spellStart"/>
-      <w:r>
-        <w:t>Gikuma-Njuru</w:t>
-      </w:r>
-      <w:proofErr w:type="spellEnd"/>
-      <w:r>
-        <w:t>, P. 2013</w:t>
+      <w:r>
+        <w:t>Gikuma-Njuru, P. 2013</w:t>
       </w:r>
       <w:r>
         <w:rPr>
@@ -6242,15 +6151,7 @@
         <w:t xml:space="preserve"> populated catchment with mostly subsistence agriculture (</w:t>
       </w:r>
       <w:r>
-        <w:t xml:space="preserve">Calamari, D. 1995; </w:t>
-      </w:r>
-      <w:proofErr w:type="spellStart"/>
-      <w:r>
-        <w:t>Hecky</w:t>
-      </w:r>
-      <w:proofErr w:type="spellEnd"/>
-      <w:r>
-        <w:t>, R.E. 2010</w:t>
+        <w:t>Calamari, D. 1995; Hecky, R.E. 2010</w:t>
       </w:r>
       <w:r>
         <w:rPr>
@@ -6331,21 +6232,7 @@
         <w:rPr>
           <w:color w:val="000000" w:themeColor="text1"/>
         </w:rPr>
-        <w:t>temporary shutdown of drinking water supply, i.e., from January to March 2004 (</w:t>
-      </w:r>
-      <w:proofErr w:type="spellStart"/>
-      <w:r>
-        <w:rPr>
-          <w:color w:val="000000" w:themeColor="text1"/>
-        </w:rPr>
-        <w:t>Sitoki</w:t>
-      </w:r>
-      <w:proofErr w:type="spellEnd"/>
-      <w:r>
-        <w:rPr>
-          <w:color w:val="000000" w:themeColor="text1"/>
-        </w:rPr>
-        <w:t xml:space="preserve"> et al., </w:t>
+        <w:t xml:space="preserve">temporary shutdown of drinking water supply, i.e., from January to March 2004 (Sitoki et al., </w:t>
       </w:r>
       <w:r>
         <w:t>2012</w:t>
@@ -6653,23 +6540,7 @@
           <w:i/>
           <w:iCs/>
         </w:rPr>
-        <w:t xml:space="preserve"> </w:t>
-      </w:r>
-      <w:proofErr w:type="spellStart"/>
-      <w:r>
-        <w:rPr>
-          <w:i/>
-          <w:iCs/>
-        </w:rPr>
-        <w:t>Dunga</w:t>
-      </w:r>
-      <w:proofErr w:type="spellEnd"/>
-      <w:r>
-        <w:rPr>
-          <w:i/>
-          <w:iCs/>
-        </w:rPr>
-        <w:t xml:space="preserve"> Beach Kisumu</w:t>
+        <w:t xml:space="preserve"> Dunga Beach Kisumu</w:t>
       </w:r>
       <w:r>
         <w:rPr>
@@ -7974,15 +7845,7 @@
         <w:t xml:space="preserve"> </w:t>
       </w:r>
       <w:r>
-        <w:t>(</w:t>
-      </w:r>
-      <w:proofErr w:type="spellStart"/>
-      <w:r>
-        <w:t>Blondeau-Patissier</w:t>
-      </w:r>
-      <w:proofErr w:type="spellEnd"/>
-      <w:r>
-        <w:t xml:space="preserve"> et al., 2014)</w:t>
+        <w:t>(Blondeau-Patissier et al., 2014)</w:t>
       </w:r>
       <w:r>
         <w:t>, raising a global</w:t>
@@ -8021,15 +7884,7 @@
         <w:t xml:space="preserve">as </w:t>
       </w:r>
       <w:r>
-        <w:t>1980’s (</w:t>
-      </w:r>
-      <w:proofErr w:type="spellStart"/>
-      <w:r>
-        <w:t>Ochumba</w:t>
-      </w:r>
-      <w:proofErr w:type="spellEnd"/>
-      <w:r>
-        <w:t>, 1984)</w:t>
+        <w:t>1980’s (Ochumba, 1984)</w:t>
       </w:r>
       <w:r>
         <w:t>.</w:t>
@@ -8109,15 +7964,7 @@
         <w:t xml:space="preserve"> follows</w:t>
       </w:r>
       <w:r>
-        <w:t xml:space="preserve"> to the growing discharge of domestic or industrial wastewater as well as agriculture and fertilizer runoff (</w:t>
-      </w:r>
-      <w:proofErr w:type="spellStart"/>
-      <w:r>
-        <w:t>Glibert</w:t>
-      </w:r>
-      <w:proofErr w:type="spellEnd"/>
-      <w:r>
-        <w:t xml:space="preserve"> et al., 2005</w:t>
+        <w:t xml:space="preserve"> to the growing discharge of domestic or industrial wastewater as well as agriculture and fertilizer runoff (Glibert et al., 2005</w:t>
       </w:r>
       <w:r>
         <w:t xml:space="preserve">; </w:t>
@@ -8161,15 +8008,7 @@
         <w:t>mass fish stocks and fish b</w:t>
       </w:r>
       <w:r>
-        <w:t>ooms (</w:t>
-      </w:r>
-      <w:proofErr w:type="spellStart"/>
-      <w:r>
-        <w:t>Ochumba</w:t>
-      </w:r>
-      <w:proofErr w:type="spellEnd"/>
-      <w:r>
-        <w:t>, 1985, 1987</w:t>
+        <w:t>ooms (Ochumba, 1985, 1987</w:t>
       </w:r>
       <w:r>
         <w:t>; Caballero et al., 2020)</w:t>
@@ -8208,15 +8047,7 @@
         <w:t>who get in contact with the HABs</w:t>
       </w:r>
       <w:r>
-        <w:t xml:space="preserve"> (</w:t>
-      </w:r>
-      <w:proofErr w:type="spellStart"/>
-      <w:r>
-        <w:t>Hallegraeff</w:t>
-      </w:r>
-      <w:proofErr w:type="spellEnd"/>
-      <w:r>
-        <w:t>, 1993)</w:t>
+        <w:t xml:space="preserve"> (Hallegraeff, 1993)</w:t>
       </w:r>
       <w:r>
         <w:t xml:space="preserve">, </w:t>
@@ -8389,15 +8220,7 @@
         <w:t>via the exploitation of</w:t>
       </w:r>
       <w:r>
-        <w:t xml:space="preserve"> optical remote sensing for many years (Clarke et al., 1970; </w:t>
-      </w:r>
-      <w:proofErr w:type="spellStart"/>
-      <w:r>
-        <w:t>Wezernak</w:t>
-      </w:r>
-      <w:proofErr w:type="spellEnd"/>
-      <w:r>
-        <w:t xml:space="preserve"> et al., 1976; Smith and Baker 1982; Gordon et al., 1983; </w:t>
+        <w:t xml:space="preserve"> optical remote sensing for many years (Clarke et al., 1970; Wezernak et al., 1976; Smith and Baker 1982; Gordon et al., 1983; </w:t>
       </w:r>
       <w:r>
         <w:t>O’Reilly et al., 1998</w:t>
@@ -8414,13 +8237,8 @@
       <w:r>
         <w:t xml:space="preserve">2006; </w:t>
       </w:r>
-      <w:proofErr w:type="spellStart"/>
-      <w:r>
-        <w:t>Gitelson</w:t>
-      </w:r>
-      <w:proofErr w:type="spellEnd"/>
-      <w:r>
-        <w:t xml:space="preserve"> et al., 2007</w:t>
+      <w:r>
+        <w:t>Gitelson et al., 2007</w:t>
       </w:r>
       <w:r>
         <w:t xml:space="preserve">; </w:t>
@@ -8529,13 +8347,8 @@
       <w:r>
         <w:t xml:space="preserve">a (Gordon et al., 1980; </w:t>
       </w:r>
-      <w:proofErr w:type="spellStart"/>
-      <w:r>
-        <w:t>Bukata</w:t>
-      </w:r>
-      <w:proofErr w:type="spellEnd"/>
-      <w:r>
-        <w:t xml:space="preserve"> et al., 1995</w:t>
+      <w:r>
+        <w:t>Bukata et al., 1995</w:t>
       </w:r>
       <w:r>
         <w:t>;</w:t>
@@ -8585,13 +8398,8 @@
       <w:r>
         <w:t>(</w:t>
       </w:r>
-      <w:proofErr w:type="spellStart"/>
-      <w:r>
-        <w:t>Mittenzwey</w:t>
-      </w:r>
-      <w:proofErr w:type="spellEnd"/>
-      <w:r>
-        <w:t xml:space="preserve"> et al., 1992</w:t>
+      <w:r>
+        <w:t>Mittenzwey et al., 1992</w:t>
       </w:r>
       <w:r>
         <w:t xml:space="preserve">; </w:t>
@@ -8680,15 +8488,7 @@
         <w:t>spectrum</w:t>
       </w:r>
       <w:r>
-        <w:t xml:space="preserve"> (Vos et al., 1986; </w:t>
-      </w:r>
-      <w:proofErr w:type="spellStart"/>
-      <w:r>
-        <w:t>Mittenzwey</w:t>
-      </w:r>
-      <w:proofErr w:type="spellEnd"/>
-      <w:r>
-        <w:t xml:space="preserve"> et al., 1992), </w:t>
+        <w:t xml:space="preserve"> (Vos et al., 1986; Mittenzwey et al., 1992), </w:t>
       </w:r>
       <w:r>
         <w:t xml:space="preserve">when </w:t>
@@ -8718,47 +8518,7 @@
         <w:t xml:space="preserve">turbid </w:t>
       </w:r>
       <w:r>
-        <w:t xml:space="preserve">waters (Munday and </w:t>
-      </w:r>
-      <w:proofErr w:type="spellStart"/>
-      <w:r>
-        <w:t>Zubkoff</w:t>
-      </w:r>
-      <w:proofErr w:type="spellEnd"/>
-      <w:r>
-        <w:t xml:space="preserve"> 1981; Gower et al., 1984; </w:t>
-      </w:r>
-      <w:proofErr w:type="spellStart"/>
-      <w:r>
-        <w:t>Khorram</w:t>
-      </w:r>
-      <w:proofErr w:type="spellEnd"/>
-      <w:r>
-        <w:t xml:space="preserve"> et al., 1987; </w:t>
-      </w:r>
-      <w:proofErr w:type="spellStart"/>
-      <w:r>
-        <w:t>Gitelson</w:t>
-      </w:r>
-      <w:proofErr w:type="spellEnd"/>
-      <w:r>
-        <w:t xml:space="preserve"> 1992; </w:t>
-      </w:r>
-      <w:proofErr w:type="spellStart"/>
-      <w:r>
-        <w:t>Rundquist</w:t>
-      </w:r>
-      <w:proofErr w:type="spellEnd"/>
-      <w:r>
-        <w:t xml:space="preserve"> et al., 1996; </w:t>
-      </w:r>
-      <w:proofErr w:type="spellStart"/>
-      <w:r>
-        <w:t>Gitelson</w:t>
-      </w:r>
-      <w:proofErr w:type="spellEnd"/>
-      <w:r>
-        <w:t xml:space="preserve"> et al., 2007).</w:t>
+        <w:t>waters (Munday and Zubkoff 1981; Gower et al., 1984; Khorram et al., 1987; Gitelson 1992; Rundquist et al., 1996; Gitelson et al., 2007).</w:t>
       </w:r>
     </w:p>
     <w:p>
@@ -8839,29 +8599,13 @@
         <w:t>optical sensors</w:t>
       </w:r>
       <w:r>
-        <w:t xml:space="preserve"> (Markham et al., 2014; </w:t>
-      </w:r>
-      <w:proofErr w:type="spellStart"/>
-      <w:r>
-        <w:t>Pahlevan</w:t>
-      </w:r>
-      <w:proofErr w:type="spellEnd"/>
-      <w:r>
-        <w:t xml:space="preserve"> et al., 2014; Markham et al., 2015)</w:t>
+        <w:t xml:space="preserve"> (Markham et al., 2014; Pahlevan et al., 2014; Markham et al., 2015)</w:t>
       </w:r>
       <w:r>
         <w:t xml:space="preserve"> and is relatively capable of monitoring bimonthly HAB dynamics </w:t>
       </w:r>
       <w:r>
-        <w:t>(</w:t>
-      </w:r>
-      <w:proofErr w:type="spellStart"/>
-      <w:r>
-        <w:t>Pahlevan</w:t>
-      </w:r>
-      <w:proofErr w:type="spellEnd"/>
-      <w:r>
-        <w:t xml:space="preserve"> et al., 2014; </w:t>
+        <w:t xml:space="preserve">(Pahlevan et al., 2014; </w:t>
       </w:r>
       <w:r>
         <w:t>Allan et al., 2015</w:t>
@@ -8992,15 +8736,7 @@
         <w:t xml:space="preserve">Markham et al., 2015; </w:t>
       </w:r>
       <w:r>
-        <w:t xml:space="preserve">Freitas and </w:t>
-      </w:r>
-      <w:proofErr w:type="spellStart"/>
-      <w:r>
-        <w:t>Dierssen</w:t>
-      </w:r>
-      <w:proofErr w:type="spellEnd"/>
-      <w:r>
-        <w:t xml:space="preserve"> 2019). </w:t>
+        <w:t xml:space="preserve">Freitas and Dierssen 2019). </w:t>
       </w:r>
     </w:p>
     <w:p>
@@ -9038,23 +8774,7 @@
         <w:t>portions</w:t>
       </w:r>
       <w:r>
-        <w:t xml:space="preserve"> (</w:t>
-      </w:r>
-      <w:proofErr w:type="spellStart"/>
-      <w:r>
-        <w:t>Gitelson</w:t>
-      </w:r>
-      <w:proofErr w:type="spellEnd"/>
-      <w:r>
-        <w:t xml:space="preserve"> 1992; Gower et al., 2005; </w:t>
-      </w:r>
-      <w:proofErr w:type="spellStart"/>
-      <w:r>
-        <w:t>Gitelson</w:t>
-      </w:r>
-      <w:proofErr w:type="spellEnd"/>
-      <w:r>
-        <w:t xml:space="preserve"> et al., 2007);</w:t>
+        <w:t xml:space="preserve"> (Gitelson 1992; Gower et al., 2005; Gitelson et al., 2007);</w:t>
       </w:r>
       <w:r>
         <w:t xml:space="preserve"> T</w:t>
@@ -9410,13 +9130,8 @@
       <w:r>
         <w:t xml:space="preserve">Anderson, J. et al., 1984; </w:t>
       </w:r>
-      <w:proofErr w:type="spellStart"/>
-      <w:r>
-        <w:t>Haakstad</w:t>
-      </w:r>
-      <w:proofErr w:type="spellEnd"/>
-      <w:r>
-        <w:t>, M. et al., 1994</w:t>
+      <w:r>
+        <w:t>Haakstad, M. et al., 1994</w:t>
       </w:r>
       <w:r>
         <w:t xml:space="preserve">; </w:t>
@@ -9457,15 +9172,7 @@
         <w:t xml:space="preserve">. This has also been observed in inland water bodies where Lake Surface Air and Water Temperatures (LSAT and LSWT) are taken in considerations </w:t>
       </w:r>
       <w:r>
-        <w:t xml:space="preserve">(Thomas et al., 2012; Shi and Wang, 2007). </w:t>
-      </w:r>
-      <w:proofErr w:type="spellStart"/>
-      <w:r>
-        <w:t>Peñaflor</w:t>
-      </w:r>
-      <w:proofErr w:type="spellEnd"/>
-      <w:r>
-        <w:t xml:space="preserve"> et al. 2007</w:t>
+        <w:t>(Thomas et al., 2012; Shi and Wang, 2007). Peñaflor et al. 2007</w:t>
       </w:r>
       <w:r>
         <w:t xml:space="preserve"> also</w:t>
@@ -9602,39 +9309,7 @@
         <w:t>the bloom period</w:t>
       </w:r>
       <w:r>
-        <w:t xml:space="preserve"> (</w:t>
-      </w:r>
-      <w:proofErr w:type="spellStart"/>
-      <w:r>
-        <w:t>Kilham</w:t>
-      </w:r>
-      <w:proofErr w:type="spellEnd"/>
-      <w:r>
-        <w:t xml:space="preserve">, 1991; </w:t>
-      </w:r>
-      <w:proofErr w:type="spellStart"/>
-      <w:r>
-        <w:t>Gasse</w:t>
-      </w:r>
-      <w:proofErr w:type="spellEnd"/>
-      <w:r>
-        <w:t xml:space="preserve">, </w:t>
-      </w:r>
-      <w:proofErr w:type="spellStart"/>
-      <w:r>
-        <w:t>Talling</w:t>
-      </w:r>
-      <w:proofErr w:type="spellEnd"/>
-      <w:r>
-        <w:t xml:space="preserve"> &amp; </w:t>
-      </w:r>
-      <w:proofErr w:type="spellStart"/>
-      <w:r>
-        <w:t>Kilham</w:t>
-      </w:r>
-      <w:proofErr w:type="spellEnd"/>
-      <w:r>
-        <w:t>, 1994)</w:t>
+        <w:t xml:space="preserve"> (Kilham, 1991; Gasse, Talling &amp; Kilham, 1994)</w:t>
       </w:r>
       <w:r>
         <w:t xml:space="preserve">. </w:t>
@@ -9794,13 +9469,8 @@
       <w:r>
         <w:t xml:space="preserve"> (</w:t>
       </w:r>
-      <w:proofErr w:type="spellStart"/>
-      <w:r>
-        <w:t>Budyko</w:t>
-      </w:r>
-      <w:proofErr w:type="spellEnd"/>
-      <w:r>
-        <w:t xml:space="preserve">, M. I. 1974; </w:t>
+      <w:r>
+        <w:t xml:space="preserve">Budyko, M. I. 1974; </w:t>
       </w:r>
       <w:r>
         <w:t>Yin &amp; Nicholson, n.d.)</w:t>
@@ -10010,11 +9680,9 @@
       <w:r>
         <w:t xml:space="preserve">implemented by </w:t>
       </w:r>
-      <w:proofErr w:type="spellStart"/>
       <w:r>
         <w:t>Waspmote</w:t>
       </w:r>
-      <w:proofErr w:type="spellEnd"/>
       <w:r>
         <w:t xml:space="preserve"> in </w:t>
       </w:r>
@@ -10022,53 +9690,32 @@
         <w:t>Georgia, USA</w:t>
       </w:r>
       <w:r>
-        <w:t xml:space="preserve"> (</w:t>
-      </w:r>
-      <w:proofErr w:type="spellStart"/>
-      <w:r>
-        <w:t>Waspmote</w:t>
-      </w:r>
-      <w:proofErr w:type="spellEnd"/>
+        <w:t xml:space="preserve"> (Waspmote)</w:t>
+      </w:r>
+      <w:r>
+        <w:t xml:space="preserve">. Sample points were established using field survey, lab analyses and geospatial techniques to monitor the various water quality parameters. The results were tables, graphs and maps showing the concentrations of the parameters. </w:t>
+      </w:r>
+    </w:p>
+    <w:p>
+      <w:pPr>
+        <w:rPr>
+          <w:vertAlign w:val="subscript"/>
+        </w:rPr>
+      </w:pPr>
+      <w:r>
+        <w:t xml:space="preserve">Boddula et al. </w:t>
+      </w:r>
+      <w:r>
+        <w:t>(</w:t>
+      </w:r>
+      <w:r>
+        <w:t>2017</w:t>
+      </w:r>
       <w:r>
         <w:t>)</w:t>
       </w:r>
       <w:r>
-        <w:t xml:space="preserve">. Sample points were established using field survey, lab analyses and geospatial techniques to monitor the various water quality parameters. The results were tables, graphs and maps showing the concentrations of the parameters. </w:t>
-      </w:r>
-    </w:p>
-    <w:p>
-      <w:pPr>
-        <w:rPr>
-          <w:vertAlign w:val="subscript"/>
-        </w:rPr>
-      </w:pPr>
-      <w:proofErr w:type="spellStart"/>
-      <w:r>
-        <w:t>Boddula</w:t>
-      </w:r>
-      <w:proofErr w:type="spellEnd"/>
-      <w:r>
-        <w:t xml:space="preserve"> et al. </w:t>
-      </w:r>
-      <w:r>
-        <w:t>(</w:t>
-      </w:r>
-      <w:r>
-        <w:t>2017</w:t>
-      </w:r>
-      <w:r>
-        <w:t>)</w:t>
-      </w:r>
-      <w:r>
-        <w:t xml:space="preserve"> proposed a wireless sensor system, </w:t>
-      </w:r>
-      <w:proofErr w:type="spellStart"/>
-      <w:r>
-        <w:t>CyanoSense</w:t>
-      </w:r>
-      <w:proofErr w:type="spellEnd"/>
-      <w:r>
-        <w:t>, which provided a low footprint, low power and low-cost solution for the monitoring algal bloom remotely in Lake Oconee, Georgia, USA</w:t>
+        <w:t xml:space="preserve"> proposed a wireless sensor system, CyanoSense, which provided a low footprint, low power and low-cost solution for the monitoring algal bloom remotely in Lake Oconee, Georgia, USA</w:t>
       </w:r>
       <w:r>
         <w:t>.</w:t>
@@ -10139,33 +9786,10 @@
           <w:color w:val="111111"/>
           <w:kern w:val="36"/>
         </w:rPr>
-        <w:t xml:space="preserve"> in </w:t>
-      </w:r>
-      <w:proofErr w:type="spellStart"/>
-      <w:r>
-        <w:rPr>
-          <w:rFonts w:eastAsia="Times New Roman" w:cs="Times New Roman"/>
-          <w:color w:val="111111"/>
-          <w:kern w:val="36"/>
-        </w:rPr>
-        <w:t>Kakamigahara</w:t>
-      </w:r>
-      <w:proofErr w:type="spellEnd"/>
-      <w:r>
-        <w:rPr>
-          <w:rFonts w:eastAsia="Times New Roman" w:cs="Times New Roman"/>
-          <w:color w:val="111111"/>
-          <w:kern w:val="36"/>
-        </w:rPr>
-        <w:t xml:space="preserve"> Heights, Gifu Prefecture, central Japan (</w:t>
-      </w:r>
-      <w:proofErr w:type="spellStart"/>
-      <w:r>
-        <w:t>Babiker</w:t>
-      </w:r>
-      <w:proofErr w:type="spellEnd"/>
-      <w:r>
-        <w:t xml:space="preserve"> et al. 2010</w:t>
+        <w:t xml:space="preserve"> in Kakamigahara Heights, Gifu Prefecture, central Japan (</w:t>
+      </w:r>
+      <w:r>
+        <w:t>Babiker et al. 2010</w:t>
       </w:r>
       <w:r>
         <w:rPr>
@@ -11533,25 +11157,7 @@
           <w:i/>
           <w:iCs/>
         </w:rPr>
-        <w:t xml:space="preserve">ap of </w:t>
-      </w:r>
-      <w:proofErr w:type="spellStart"/>
-      <w:r>
-        <w:rPr>
-          <w:rFonts w:eastAsia="Times New Roman" w:cs="Times New Roman"/>
-          <w:i/>
-          <w:iCs/>
-        </w:rPr>
-        <w:t>Winam</w:t>
-      </w:r>
-      <w:proofErr w:type="spellEnd"/>
-      <w:r>
-        <w:rPr>
-          <w:rFonts w:eastAsia="Times New Roman" w:cs="Times New Roman"/>
-          <w:i/>
-          <w:iCs/>
-        </w:rPr>
-        <w:t xml:space="preserve"> Gulf with study sites.</w:t>
+        <w:t>ap of Winam Gulf with study sites.</w:t>
       </w:r>
     </w:p>
     <w:p/>
@@ -13480,173 +13086,145 @@
         <w:rPr>
           <w:color w:val="000000" w:themeColor="text1"/>
         </w:rPr>
-        <w:t xml:space="preserve"> (Beck et al., 2016; </w:t>
-      </w:r>
-      <w:proofErr w:type="spellStart"/>
+        <w:t xml:space="preserve"> (Beck et al., 2016; Tuuli et al., 2020)</w:t>
+      </w:r>
       <w:r>
         <w:rPr>
           <w:color w:val="000000" w:themeColor="text1"/>
         </w:rPr>
-        <w:t>Tuuli</w:t>
-      </w:r>
-      <w:proofErr w:type="spellEnd"/>
+        <w:t xml:space="preserve">. This information has been </w:t>
+      </w:r>
       <w:r>
         <w:rPr>
           <w:color w:val="000000" w:themeColor="text1"/>
         </w:rPr>
-        <w:t xml:space="preserve"> et al., 2020)</w:t>
+        <w:t xml:space="preserve">widely exploited </w:t>
       </w:r>
       <w:r>
         <w:rPr>
           <w:color w:val="000000" w:themeColor="text1"/>
         </w:rPr>
-        <w:t xml:space="preserve">. This information has been </w:t>
+        <w:t xml:space="preserve">by researchers to develop Chl-a quantification algorithm, </w:t>
       </w:r>
       <w:r>
         <w:rPr>
           <w:color w:val="000000" w:themeColor="text1"/>
         </w:rPr>
-        <w:t xml:space="preserve">widely exploited </w:t>
+        <w:t xml:space="preserve">(Richard et al., 2018) </w:t>
       </w:r>
       <w:r>
         <w:rPr>
           <w:color w:val="000000" w:themeColor="text1"/>
         </w:rPr>
-        <w:t xml:space="preserve">by researchers to develop Chl-a quantification algorithm, </w:t>
+        <w:t xml:space="preserve">and this study is not an </w:t>
       </w:r>
       <w:r>
         <w:rPr>
           <w:color w:val="000000" w:themeColor="text1"/>
         </w:rPr>
-        <w:t xml:space="preserve">(Richard et al., 2018) </w:t>
+        <w:t xml:space="preserve">exception. </w:t>
       </w:r>
       <w:r>
         <w:rPr>
           <w:color w:val="000000" w:themeColor="text1"/>
         </w:rPr>
-        <w:t xml:space="preserve">and this study is not an </w:t>
+        <w:t>The</w:t>
       </w:r>
       <w:r>
         <w:rPr>
           <w:color w:val="000000" w:themeColor="text1"/>
         </w:rPr>
-        <w:t xml:space="preserve">exception. </w:t>
+        <w:t xml:space="preserve"> presence of narrower bandwidths </w:t>
       </w:r>
       <w:r>
         <w:rPr>
           <w:color w:val="000000" w:themeColor="text1"/>
         </w:rPr>
-        <w:t>The</w:t>
+        <w:t>and at a finer spatial resolution of 30m</w:t>
       </w:r>
       <w:r>
         <w:rPr>
           <w:color w:val="000000" w:themeColor="text1"/>
         </w:rPr>
-        <w:t xml:space="preserve"> presence of narrower bandwidths </w:t>
+        <w:t xml:space="preserve"> </w:t>
       </w:r>
       <w:r>
         <w:rPr>
           <w:color w:val="000000" w:themeColor="text1"/>
         </w:rPr>
-        <w:t>and at a finer spatial resolution of 30m</w:t>
+        <w:t>improve</w:t>
       </w:r>
       <w:r>
         <w:rPr>
           <w:color w:val="000000" w:themeColor="text1"/>
         </w:rPr>
+        <w:t>s</w:t>
+      </w:r>
+      <w:r>
+        <w:rPr>
+          <w:color w:val="000000" w:themeColor="text1"/>
+        </w:rPr>
+        <w:t xml:space="preserve"> L8’s pigment discrimination ability</w:t>
+      </w:r>
+      <w:r>
+        <w:rPr>
+          <w:color w:val="000000" w:themeColor="text1"/>
+        </w:rPr>
+        <w:t xml:space="preserve"> even in </w:t>
+      </w:r>
+      <w:r>
+        <w:rPr>
+          <w:color w:val="000000" w:themeColor="text1"/>
+        </w:rPr>
+        <w:t>water bodies</w:t>
+      </w:r>
+      <w:r>
+        <w:rPr>
+          <w:color w:val="000000" w:themeColor="text1"/>
+        </w:rPr>
         <w:t xml:space="preserve"> </w:t>
       </w:r>
       <w:r>
         <w:rPr>
           <w:color w:val="000000" w:themeColor="text1"/>
         </w:rPr>
-        <w:t>improve</w:t>
+        <w:t xml:space="preserve">despite the fact that </w:t>
       </w:r>
       <w:r>
         <w:rPr>
           <w:color w:val="000000" w:themeColor="text1"/>
         </w:rPr>
-        <w:t>s</w:t>
+        <w:t xml:space="preserve">it was </w:t>
       </w:r>
       <w:r>
         <w:rPr>
           <w:color w:val="000000" w:themeColor="text1"/>
         </w:rPr>
-        <w:t xml:space="preserve"> L8’s pigment discrimination ability</w:t>
+        <w:t>purposely</w:t>
       </w:r>
       <w:r>
         <w:rPr>
           <w:color w:val="000000" w:themeColor="text1"/>
         </w:rPr>
-        <w:t xml:space="preserve"> even in </w:t>
+        <w:t xml:space="preserve"> </w:t>
       </w:r>
       <w:r>
         <w:rPr>
           <w:color w:val="000000" w:themeColor="text1"/>
         </w:rPr>
-        <w:t>water bodies</w:t>
+        <w:t>designed</w:t>
       </w:r>
       <w:r>
         <w:rPr>
           <w:color w:val="000000" w:themeColor="text1"/>
         </w:rPr>
-        <w:t xml:space="preserve"> </w:t>
+        <w:t xml:space="preserve"> for terrestrial applications</w:t>
       </w:r>
       <w:r>
         <w:rPr>
           <w:color w:val="000000" w:themeColor="text1"/>
         </w:rPr>
-        <w:t xml:space="preserve">despite the fact that </w:t>
-      </w:r>
-      <w:r>
-        <w:rPr>
-          <w:color w:val="000000" w:themeColor="text1"/>
-        </w:rPr>
-        <w:t xml:space="preserve">it was </w:t>
-      </w:r>
-      <w:r>
-        <w:rPr>
-          <w:color w:val="000000" w:themeColor="text1"/>
-        </w:rPr>
-        <w:t>purposely</w:t>
-      </w:r>
-      <w:r>
-        <w:rPr>
-          <w:color w:val="000000" w:themeColor="text1"/>
-        </w:rPr>
-        <w:t xml:space="preserve"> </w:t>
-      </w:r>
-      <w:r>
-        <w:rPr>
-          <w:color w:val="000000" w:themeColor="text1"/>
-        </w:rPr>
-        <w:t>designed</w:t>
-      </w:r>
-      <w:r>
-        <w:rPr>
-          <w:color w:val="000000" w:themeColor="text1"/>
-        </w:rPr>
-        <w:t xml:space="preserve"> for terrestrial applications</w:t>
-      </w:r>
-      <w:r>
-        <w:rPr>
-          <w:color w:val="000000" w:themeColor="text1"/>
-        </w:rPr>
-        <w:t xml:space="preserve"> (</w:t>
-      </w:r>
-      <w:proofErr w:type="spellStart"/>
-      <w:r>
-        <w:rPr>
-          <w:color w:val="000000" w:themeColor="text1"/>
-        </w:rPr>
-        <w:t>Pahlevan</w:t>
-      </w:r>
-      <w:proofErr w:type="spellEnd"/>
-      <w:r>
-        <w:rPr>
-          <w:color w:val="000000" w:themeColor="text1"/>
-        </w:rPr>
-        <w:t xml:space="preserve"> et al., 2014)</w:t>
+        <w:t xml:space="preserve"> (Pahlevan et al., 2014)</w:t>
       </w:r>
       <w:r>
         <w:rPr>
@@ -14156,16 +13734,8 @@
         <w:rPr>
           <w:color w:val="000000" w:themeColor="text1"/>
         </w:rPr>
-        <w:t xml:space="preserve"> polynomial algorithm which was originally developed for the </w:t>
-      </w:r>
-      <w:proofErr w:type="spellStart"/>
-      <w:r>
-        <w:rPr>
-          <w:color w:val="000000" w:themeColor="text1"/>
-        </w:rPr>
-        <w:t>SeaWiFS</w:t>
-      </w:r>
-      <w:proofErr w:type="spellEnd"/>
+        <w:t xml:space="preserve"> polynomial algorithm which was originally developed for the SeaWiFS</w:t>
+      </w:r>
       <w:r>
         <w:rPr>
           <w:color w:val="000000" w:themeColor="text1"/>
@@ -14885,7 +14455,6 @@
           <w:lang w:val="en-GB" w:bidi="he-IL"/>
         </w:rPr>
       </w:pPr>
-      <w:proofErr w:type="spellStart"/>
       <w:r>
         <w:rPr>
           <w:rFonts w:eastAsiaTheme="minorEastAsia"/>
@@ -14898,7 +14467,6 @@
         </w:rPr>
         <w:t>Rrs</w:t>
       </w:r>
-      <w:proofErr w:type="spellEnd"/>
       <w:r>
         <w:rPr>
           <w:rFonts w:eastAsiaTheme="minorEastAsia"/>
@@ -14974,65 +14542,43 @@
         <w:rPr>
           <w:color w:val="000000" w:themeColor="text1"/>
         </w:rPr>
-        <w:t xml:space="preserve">For OC-2, ratio of </w:t>
-      </w:r>
-      <w:proofErr w:type="spellStart"/>
+        <w:t>For OC-2, ratio of Rrs at</w:t>
+      </w:r>
       <w:r>
         <w:rPr>
           <w:color w:val="000000" w:themeColor="text1"/>
         </w:rPr>
-        <w:t>Rrs</w:t>
-      </w:r>
-      <w:proofErr w:type="spellEnd"/>
+        <w:t xml:space="preserve"> Blue band </w:t>
+      </w:r>
       <w:r>
         <w:rPr>
           <w:color w:val="000000" w:themeColor="text1"/>
         </w:rPr>
-        <w:t xml:space="preserve"> at</w:t>
+        <w:t>at</w:t>
       </w:r>
       <w:r>
         <w:rPr>
           <w:color w:val="000000" w:themeColor="text1"/>
         </w:rPr>
-        <w:t xml:space="preserve"> Blue band </w:t>
+        <w:t xml:space="preserve"> wavelength </w:t>
       </w:r>
       <w:r>
         <w:rPr>
           <w:color w:val="000000" w:themeColor="text1"/>
         </w:rPr>
-        <w:t>at</w:t>
+        <w:t xml:space="preserve">490nm </w:t>
       </w:r>
       <w:r>
         <w:rPr>
           <w:color w:val="000000" w:themeColor="text1"/>
         </w:rPr>
-        <w:t xml:space="preserve"> wavelength </w:t>
+        <w:t xml:space="preserve">and </w:t>
       </w:r>
       <w:r>
         <w:rPr>
           <w:color w:val="000000" w:themeColor="text1"/>
         </w:rPr>
-        <w:t xml:space="preserve">490nm </w:t>
-      </w:r>
-      <w:r>
-        <w:rPr>
-          <w:color w:val="000000" w:themeColor="text1"/>
-        </w:rPr>
-        <w:t xml:space="preserve">and </w:t>
-      </w:r>
-      <w:proofErr w:type="spellStart"/>
-      <w:r>
-        <w:rPr>
-          <w:color w:val="000000" w:themeColor="text1"/>
-        </w:rPr>
-        <w:t>Rrs</w:t>
-      </w:r>
-      <w:proofErr w:type="spellEnd"/>
-      <w:r>
-        <w:rPr>
-          <w:color w:val="000000" w:themeColor="text1"/>
-        </w:rPr>
-        <w:t xml:space="preserve"> Green band at </w:t>
+        <w:t xml:space="preserve">Rrs Green band at </w:t>
       </w:r>
       <w:r>
         <w:rPr>
@@ -15312,7 +14858,14 @@
                 <w:color w:val="000000" w:themeColor="text1"/>
                 <w:lang w:val="en-GB" w:bidi="he-IL"/>
               </w:rPr>
-              <w:t xml:space="preserve"> July</w:t>
+              <w:t xml:space="preserve"> </w:t>
+            </w:r>
+            <w:r>
+              <w:rPr>
+                <w:color w:val="000000" w:themeColor="text1"/>
+                <w:lang w:val="en-GB" w:bidi="he-IL"/>
+              </w:rPr>
+              <w:t>Feb</w:t>
             </w:r>
           </w:p>
         </w:tc>
@@ -15392,7 +14945,14 @@
                 <w:color w:val="000000" w:themeColor="text1"/>
                 <w:lang w:val="en-GB" w:bidi="he-IL"/>
               </w:rPr>
-              <w:t xml:space="preserve"> August</w:t>
+              <w:t xml:space="preserve"> </w:t>
+            </w:r>
+            <w:r>
+              <w:rPr>
+                <w:color w:val="000000" w:themeColor="text1"/>
+                <w:lang w:val="en-GB" w:bidi="he-IL"/>
+              </w:rPr>
+              <w:t>September</w:t>
             </w:r>
           </w:p>
         </w:tc>
@@ -15986,21 +15546,7 @@
         <w:rPr>
           <w:color w:val="000000" w:themeColor="text1"/>
         </w:rPr>
-        <w:t xml:space="preserve"> from MODIS, Sentinel-3 OCLI, </w:t>
-      </w:r>
-      <w:proofErr w:type="spellStart"/>
-      <w:r>
-        <w:rPr>
-          <w:color w:val="000000" w:themeColor="text1"/>
-        </w:rPr>
-        <w:t>SeaWiFS</w:t>
-      </w:r>
-      <w:proofErr w:type="spellEnd"/>
-      <w:r>
-        <w:rPr>
-          <w:color w:val="000000" w:themeColor="text1"/>
-        </w:rPr>
-        <w:t xml:space="preserve"> just to mention but a few. Chl-</w:t>
+        <w:t xml:space="preserve"> from MODIS, Sentinel-3 OCLI, SeaWiFS just to mention but a few. Chl-</w:t>
       </w:r>
       <w:r>
         <w:rPr>
@@ -16474,7 +16020,6 @@
         </w:rPr>
         <w:t>………………………</w:t>
       </w:r>
-      <w:proofErr w:type="gramStart"/>
       <w:r>
         <w:rPr>
           <w:rFonts w:eastAsiaTheme="minorEastAsia"/>
@@ -16491,17 +16036,7 @@
           <w:szCs w:val="26"/>
           <w:lang w:val="en-GB" w:bidi="he-IL"/>
         </w:rPr>
-        <w:t>.</w:t>
-      </w:r>
-      <w:proofErr w:type="gramEnd"/>
-      <w:r>
-        <w:rPr>
-          <w:rFonts w:eastAsiaTheme="minorEastAsia"/>
-          <w:sz w:val="26"/>
-          <w:szCs w:val="26"/>
-          <w:lang w:val="en-GB" w:bidi="he-IL"/>
-        </w:rPr>
-        <w:t xml:space="preserve"> (eq. </w:t>
+        <w:t xml:space="preserve">. (eq. </w:t>
       </w:r>
       <w:r>
         <w:rPr>
@@ -16822,23 +16357,7 @@
           <w:i/>
           <w:iCs/>
         </w:rPr>
-        <w:t xml:space="preserve"> </w:t>
-      </w:r>
-      <w:proofErr w:type="spellStart"/>
-      <w:r>
-        <w:rPr>
-          <w:i/>
-          <w:iCs/>
-        </w:rPr>
-        <w:t>i</w:t>
-      </w:r>
-      <w:proofErr w:type="spellEnd"/>
-      <w:r>
-        <w:rPr>
-          <w:i/>
-          <w:iCs/>
-        </w:rPr>
-        <w:t>,</w:t>
+        <w:t xml:space="preserve"> i,</w:t>
       </w:r>
       <w:r>
         <w:t xml:space="preserve"> </w:t>
@@ -16880,7 +16399,6 @@
       <w:r>
         <w:t xml:space="preserve"> from Landsat 8 at point </w:t>
       </w:r>
-      <w:proofErr w:type="spellStart"/>
       <w:r>
         <w:rPr>
           <w:i/>
@@ -16888,7 +16406,6 @@
         </w:rPr>
         <w:t>i</w:t>
       </w:r>
-      <w:proofErr w:type="spellEnd"/>
       <w:r>
         <w:t xml:space="preserve">, </w:t>
       </w:r>
@@ -16929,7 +16446,6 @@
       <w:r>
         <w:t xml:space="preserve"> at points </w:t>
       </w:r>
-      <w:proofErr w:type="spellStart"/>
       <w:r>
         <w:rPr>
           <w:i/>
@@ -16937,7 +16453,6 @@
         </w:rPr>
         <w:t>i</w:t>
       </w:r>
-      <w:proofErr w:type="spellEnd"/>
       <w:r>
         <w:t xml:space="preserve">, while </w:t>
       </w:r>
@@ -17038,23 +16553,7 @@
           <w:i/>
           <w:iCs/>
         </w:rPr>
-        <w:t xml:space="preserve"> </w:t>
-      </w:r>
-      <w:proofErr w:type="spellStart"/>
-      <w:r>
-        <w:rPr>
-          <w:i/>
-          <w:iCs/>
-        </w:rPr>
-        <w:t>i</w:t>
-      </w:r>
-      <w:proofErr w:type="spellEnd"/>
-      <w:r>
-        <w:rPr>
-          <w:i/>
-          <w:iCs/>
-        </w:rPr>
-        <w:t>,</w:t>
+        <w:t xml:space="preserve"> i,</w:t>
       </w:r>
       <w:r>
         <w:t xml:space="preserve"> </w:t>
@@ -17096,7 +16595,6 @@
       <w:r>
         <w:t xml:space="preserve">is the modeled estimate of Chl-a concentration from Landsat 8 at point </w:t>
       </w:r>
-      <w:proofErr w:type="spellStart"/>
       <w:r>
         <w:rPr>
           <w:i/>
@@ -17104,7 +16602,6 @@
         </w:rPr>
         <w:t>i</w:t>
       </w:r>
-      <w:proofErr w:type="spellEnd"/>
       <w:r>
         <w:t xml:space="preserve">, n represents the total number of </w:t>
       </w:r>
@@ -17895,7 +17392,6 @@
           <w:szCs w:val="20"/>
         </w:rPr>
       </w:pPr>
-      <w:proofErr w:type="spellStart"/>
       <w:r>
         <w:rPr>
           <w:b/>
@@ -17905,7 +17401,6 @@
         </w:rPr>
         <w:t>QCal</w:t>
       </w:r>
-      <w:proofErr w:type="spellEnd"/>
       <w:r>
         <w:rPr>
           <w:sz w:val="20"/>
@@ -18031,15 +17526,7 @@
         <w:t xml:space="preserve"> Therefore, The Brightness Temperature is not a temperature on the ground rather is the temperature at the satellite</w:t>
       </w:r>
       <w:r>
-        <w:t xml:space="preserve"> (M Z </w:t>
-      </w:r>
-      <w:proofErr w:type="spellStart"/>
-      <w:r>
-        <w:t>Dahiru</w:t>
-      </w:r>
-      <w:proofErr w:type="spellEnd"/>
-      <w:r>
-        <w:t xml:space="preserve"> et al., 2020)</w:t>
+        <w:t xml:space="preserve"> (M Z Dahiru et al., 2020)</w:t>
       </w:r>
       <w:r>
         <w:t xml:space="preserve">. </w:t>
@@ -18407,15 +17894,7 @@
         <w:t>)</w:t>
       </w:r>
       <w:r>
-        <w:t xml:space="preserve"> (M Z </w:t>
-      </w:r>
-      <w:proofErr w:type="spellStart"/>
-      <w:r>
-        <w:t>Dahiru</w:t>
-      </w:r>
-      <w:proofErr w:type="spellEnd"/>
-      <w:r>
-        <w:t xml:space="preserve"> et al., 2020)</w:t>
+        <w:t xml:space="preserve"> (M Z Dahiru et al., 2020)</w:t>
       </w:r>
       <w:r>
         <w:t>. NDVI is calculated on per-pixel basis as the normalized difference between the red band (0.64 - 0.67</w:t>
@@ -18829,15 +18308,7 @@
         <w:t xml:space="preserve">air </w:t>
       </w:r>
       <w:r>
-        <w:t>atmosphere (</w:t>
-      </w:r>
-      <w:proofErr w:type="spellStart"/>
-      <w:r>
-        <w:t>Rhinane</w:t>
-      </w:r>
-      <w:proofErr w:type="spellEnd"/>
-      <w:r>
-        <w:t xml:space="preserve"> et al. 2012). The knowledge of la</w:t>
+        <w:t>atmosphere (Rhinane et al. 2012). The knowledge of la</w:t>
       </w:r>
       <w:r>
         <w:t>ke</w:t>
@@ -20155,23 +19626,7 @@
           <w:i/>
           <w:iCs/>
         </w:rPr>
-        <w:t xml:space="preserve"> </w:t>
-      </w:r>
-      <w:proofErr w:type="spellStart"/>
-      <w:r>
-        <w:rPr>
-          <w:i/>
-          <w:iCs/>
-        </w:rPr>
-        <w:t>i</w:t>
-      </w:r>
-      <w:proofErr w:type="spellEnd"/>
-      <w:r>
-        <w:rPr>
-          <w:i/>
-          <w:iCs/>
-        </w:rPr>
-        <w:t>,</w:t>
+        <w:t xml:space="preserve"> i,</w:t>
       </w:r>
       <w:r>
         <w:t xml:space="preserve"> </w:t>
@@ -20219,7 +19674,6 @@
       <w:r>
         <w:t xml:space="preserve"> from Landsat 8 at point </w:t>
       </w:r>
-      <w:proofErr w:type="spellStart"/>
       <w:r>
         <w:rPr>
           <w:i/>
@@ -20227,7 +19681,6 @@
         </w:rPr>
         <w:t>i</w:t>
       </w:r>
-      <w:proofErr w:type="spellEnd"/>
       <w:r>
         <w:t xml:space="preserve">, </w:t>
       </w:r>
@@ -20366,23 +19819,7 @@
           <w:i/>
           <w:iCs/>
         </w:rPr>
-        <w:t xml:space="preserve"> </w:t>
-      </w:r>
-      <w:proofErr w:type="spellStart"/>
-      <w:r>
-        <w:rPr>
-          <w:i/>
-          <w:iCs/>
-        </w:rPr>
-        <w:t>i</w:t>
-      </w:r>
-      <w:proofErr w:type="spellEnd"/>
-      <w:r>
-        <w:rPr>
-          <w:i/>
-          <w:iCs/>
-        </w:rPr>
-        <w:t>,</w:t>
+        <w:t xml:space="preserve"> i,</w:t>
       </w:r>
       <w:r>
         <w:t xml:space="preserve"> </w:t>
@@ -20424,7 +19861,6 @@
       <w:r>
         <w:t xml:space="preserve">is the modeled estimate of LSAT from Landsat 8 at point </w:t>
       </w:r>
-      <w:proofErr w:type="spellStart"/>
       <w:r>
         <w:rPr>
           <w:i/>
@@ -20432,7 +19868,6 @@
         </w:rPr>
         <w:t>i</w:t>
       </w:r>
-      <w:proofErr w:type="spellEnd"/>
       <w:r>
         <w:t>, n represents the total number of sampled points for validation.</w:t>
       </w:r>
@@ -20758,7 +20193,7 @@
         </w:rPr>
         <w:lastRenderedPageBreak/>
         <w:drawing>
-          <wp:anchor distT="0" distB="0" distL="114300" distR="114300" simplePos="0" relativeHeight="251943936" behindDoc="0" locked="0" layoutInCell="1" allowOverlap="1" wp14:anchorId="1175FD29" wp14:editId="4AEF9097">
+          <wp:anchor distT="0" distB="0" distL="114300" distR="114300" simplePos="0" relativeHeight="251943936" behindDoc="0" locked="0" layoutInCell="1" allowOverlap="1" wp14:anchorId="1175FD29" wp14:editId="0B8FA396">
             <wp:simplePos x="0" y="0"/>
             <wp:positionH relativeFrom="column">
               <wp:posOffset>-353060</wp:posOffset>
@@ -23640,7 +23075,7 @@
         </w:rPr>
         <w:lastRenderedPageBreak/>
         <w:drawing>
-          <wp:anchor distT="0" distB="0" distL="114300" distR="114300" simplePos="0" relativeHeight="251921408" behindDoc="0" locked="0" layoutInCell="1" allowOverlap="1" wp14:anchorId="02757348" wp14:editId="78596793">
+          <wp:anchor distT="0" distB="0" distL="114300" distR="114300" simplePos="0" relativeHeight="251921408" behindDoc="0" locked="0" layoutInCell="1" allowOverlap="1" wp14:anchorId="02757348" wp14:editId="091716B4">
             <wp:simplePos x="0" y="0"/>
             <wp:positionH relativeFrom="margin">
               <wp:posOffset>3162300</wp:posOffset>
@@ -26105,15 +25540,7 @@
         <w:ind w:left="720" w:hanging="720"/>
       </w:pPr>
       <w:r>
-        <w:t xml:space="preserve">Allan, M. G., Hamilton, D. P., Hicks, B., and </w:t>
-      </w:r>
-      <w:proofErr w:type="spellStart"/>
-      <w:r>
-        <w:t>Brabyn</w:t>
-      </w:r>
-      <w:proofErr w:type="spellEnd"/>
-      <w:r>
-        <w:t xml:space="preserve">, L. (2015). </w:t>
+        <w:t xml:space="preserve">Allan, M. G., Hamilton, D. P., Hicks, B., and Brabyn, L. (2015). </w:t>
       </w:r>
       <w:r>
         <w:rPr>
@@ -26123,15 +25550,7 @@
         <w:t>Empirical and semi-analytical chlorophyll-a algorithm for multi-temporal monitoring of New Zealand lakes using Landsat</w:t>
       </w:r>
       <w:r>
-        <w:t xml:space="preserve">. Environ. </w:t>
-      </w:r>
-      <w:proofErr w:type="spellStart"/>
-      <w:r>
-        <w:t>Monit</w:t>
-      </w:r>
-      <w:proofErr w:type="spellEnd"/>
-      <w:r>
-        <w:t xml:space="preserve">. Assess. 187, 364. </w:t>
+        <w:t xml:space="preserve">. Environ. Monit. Assess. 187, 364. </w:t>
       </w:r>
       <w:r>
         <w:fldChar w:fldCharType="begin"/>
@@ -26173,15 +25592,7 @@
         <w:fldChar w:fldCharType="end"/>
       </w:r>
       <w:r>
-        <w:t xml:space="preserve">Anderson, D.M., </w:t>
-      </w:r>
-      <w:proofErr w:type="spellStart"/>
-      <w:r>
-        <w:t>Glibert</w:t>
-      </w:r>
-      <w:proofErr w:type="spellEnd"/>
-      <w:r>
-        <w:t>, P.M., Burkholder, J.M., (2002). H</w:t>
+        <w:t>Anderson, D.M., Glibert, P.M., Burkholder, J.M., (2002). H</w:t>
       </w:r>
       <w:r>
         <w:rPr>
@@ -26191,23 +25602,7 @@
         <w:t>armful algal blooms and eutrophication: nutrient sources, composition, and consequences</w:t>
       </w:r>
       <w:r>
-        <w:t xml:space="preserve">. Estuaries 25, 704–726. </w:t>
-      </w:r>
-      <w:proofErr w:type="spellStart"/>
-      <w:r>
-        <w:t>Babin</w:t>
-      </w:r>
-      <w:proofErr w:type="spellEnd"/>
-      <w:r>
-        <w:t xml:space="preserve">, M., </w:t>
-      </w:r>
-      <w:proofErr w:type="spellStart"/>
-      <w:r>
-        <w:t>Roesler</w:t>
-      </w:r>
-      <w:proofErr w:type="spellEnd"/>
-      <w:r>
-        <w:t>, C.S., Cullen, J.J., 2008. Real-time Coastal Observing Systems for Marine Ecosystem Dynamics and Harmful Algal Blooms: Theory, Instrumentation and Modelling. UNESCO.</w:t>
+        <w:t>. Estuaries 25, 704–726. Babin, M., Roesler, C.S., Cullen, J.J., 2008. Real-time Coastal Observing Systems for Marine Ecosystem Dynamics and Harmful Algal Blooms: Theory, Instrumentation and Modelling. UNESCO.</w:t>
       </w:r>
     </w:p>
     <w:p>
@@ -26245,31 +25640,7 @@
         </w:rPr>
       </w:pPr>
       <w:r>
-        <w:t xml:space="preserve">Augusto-Silva, P.B.; </w:t>
-      </w:r>
-      <w:proofErr w:type="spellStart"/>
-      <w:r>
-        <w:t>Ogashawara</w:t>
-      </w:r>
-      <w:proofErr w:type="spellEnd"/>
-      <w:r>
-        <w:t xml:space="preserve">, I.; Barbosa, C.C.F.; de Carvalho, L.A.S.; Jorge, D.S.F.; </w:t>
-      </w:r>
-      <w:proofErr w:type="spellStart"/>
-      <w:r>
-        <w:t>Fornari</w:t>
-      </w:r>
-      <w:proofErr w:type="spellEnd"/>
-      <w:r>
-        <w:t xml:space="preserve">, C.I.; </w:t>
-      </w:r>
-      <w:proofErr w:type="spellStart"/>
-      <w:r>
-        <w:t>Stech</w:t>
-      </w:r>
-      <w:proofErr w:type="spellEnd"/>
-      <w:r>
-        <w:t xml:space="preserve">, J.L. (2014) </w:t>
+        <w:t xml:space="preserve">Augusto-Silva, P.B.; Ogashawara, I.; Barbosa, C.C.F.; de Carvalho, L.A.S.; Jorge, D.S.F.; Fornari, C.I.; Stech, J.L. (2014) </w:t>
       </w:r>
       <w:r>
         <w:rPr>
@@ -26291,35 +25662,9 @@
         <w:ind w:left="720" w:hanging="720"/>
         <w:jc w:val="left"/>
       </w:pPr>
-      <w:proofErr w:type="spellStart"/>
-      <w:r>
-        <w:t>Babiker</w:t>
-      </w:r>
-      <w:proofErr w:type="spellEnd"/>
-      <w:r>
-        <w:t xml:space="preserve">, </w:t>
-      </w:r>
-      <w:proofErr w:type="spellStart"/>
-      <w:r>
-        <w:t>Insaf</w:t>
-      </w:r>
-      <w:proofErr w:type="spellEnd"/>
-      <w:r>
-        <w:t xml:space="preserve">, Mohamed, Mohamed, </w:t>
-      </w:r>
-      <w:proofErr w:type="spellStart"/>
-      <w:r>
-        <w:t>Hiyama</w:t>
-      </w:r>
-      <w:proofErr w:type="spellEnd"/>
-      <w:r>
-        <w:t xml:space="preserve">, Tetsuya, Kato, </w:t>
-      </w:r>
-      <w:proofErr w:type="spellStart"/>
-      <w:r>
-        <w:t>Kikuo</w:t>
-      </w:r>
-      <w:proofErr w:type="spellEnd"/>
+      <w:r>
+        <w:t>Babiker, Insaf, Mohamed, Mohamed, Hiyama, Tetsuya, Kato, Kikuo</w:t>
+      </w:r>
       <w:r>
         <w:t>, (201</w:t>
       </w:r>
@@ -26337,23 +25682,7 @@
           <w:i/>
           <w:iCs/>
         </w:rPr>
-        <w:t xml:space="preserve">A GIS-based model for assessing aquifer vulnerability in </w:t>
-      </w:r>
-      <w:proofErr w:type="spellStart"/>
-      <w:r>
-        <w:rPr>
-          <w:i/>
-          <w:iCs/>
-        </w:rPr>
-        <w:t>Kakamigahara</w:t>
-      </w:r>
-      <w:proofErr w:type="spellEnd"/>
-      <w:r>
-        <w:rPr>
-          <w:i/>
-          <w:iCs/>
-        </w:rPr>
-        <w:t xml:space="preserve"> Heights, Gifu Prefecture, central Japan</w:t>
+        <w:t>A GIS-based model for assessing aquifer vulnerability in Kakamigahara Heights, Gifu Prefecture, central Japan</w:t>
       </w:r>
       <w:r>
         <w:t>.</w:t>
@@ -26400,21 +25729,8 @@
           <w:rStyle w:val="Hyperlink"/>
         </w:rPr>
       </w:pPr>
-      <w:proofErr w:type="spellStart"/>
-      <w:r>
-        <w:t>Blondeau-Patissier</w:t>
-      </w:r>
-      <w:proofErr w:type="spellEnd"/>
-      <w:r>
-        <w:t xml:space="preserve">, D., Gower, J. F. R., Dekker, A. G., </w:t>
-      </w:r>
-      <w:proofErr w:type="spellStart"/>
-      <w:r>
-        <w:t>Phinn</w:t>
-      </w:r>
-      <w:proofErr w:type="spellEnd"/>
-      <w:r>
-        <w:t xml:space="preserve">, S. R., &amp; Brando, V. E. (2014). </w:t>
+      <w:r>
+        <w:t xml:space="preserve">Blondeau-Patissier, D., Gower, J. F. R., Dekker, A. G., Phinn, S. R., &amp; Brando, V. E. (2014). </w:t>
       </w:r>
       <w:r>
         <w:rPr>
@@ -26475,22 +25791,12 @@
         </w:rPr>
       </w:pPr>
       <w:bookmarkStart w:id="29" w:name="_Hlk81466689"/>
-      <w:proofErr w:type="spellStart"/>
       <w:r>
         <w:t>Boddula</w:t>
       </w:r>
       <w:bookmarkEnd w:id="29"/>
-      <w:proofErr w:type="spellEnd"/>
-      <w:r>
-        <w:t xml:space="preserve">, V., Ramaswamy, L., &amp; Mishra, D. (2017). </w:t>
-      </w:r>
-      <w:proofErr w:type="spellStart"/>
-      <w:r>
-        <w:t>CyanoSense</w:t>
-      </w:r>
-      <w:proofErr w:type="spellEnd"/>
-      <w:r>
-        <w:t xml:space="preserve">: </w:t>
+      <w:r>
+        <w:t xml:space="preserve">, V., Ramaswamy, L., &amp; Mishra, D. (2017). CyanoSense: </w:t>
       </w:r>
       <w:r>
         <w:rPr>
@@ -26527,29 +25833,8 @@
           <w:rStyle w:val="Hyperlink"/>
         </w:rPr>
       </w:pPr>
-      <w:proofErr w:type="spellStart"/>
-      <w:r>
-        <w:t>Budyko</w:t>
-      </w:r>
-      <w:proofErr w:type="spellEnd"/>
-      <w:r>
-        <w:t xml:space="preserve">, M. I. (1974) Climate and Life. International Geophysics Series, vol.18, Academic Press, New York. </w:t>
-      </w:r>
-      <w:proofErr w:type="spellStart"/>
-      <w:r>
-        <w:t>Bugenyi</w:t>
-      </w:r>
-      <w:proofErr w:type="spellEnd"/>
-      <w:r>
-        <w:t xml:space="preserve">, F. W. B. &amp; </w:t>
-      </w:r>
-      <w:proofErr w:type="spellStart"/>
-      <w:r>
-        <w:t>Magumba</w:t>
-      </w:r>
-      <w:proofErr w:type="spellEnd"/>
-      <w:r>
-        <w:t xml:space="preserve">, K. M. (1996) </w:t>
+      <w:r>
+        <w:t xml:space="preserve">Budyko, M. I. (1974) Climate and Life. International Geophysics Series, vol.18, Academic Press, New York. Bugenyi, F. W. B. &amp; Magumba, K. M. (1996) </w:t>
       </w:r>
       <w:r>
         <w:rPr>
@@ -26559,13 +25844,8 @@
         <w:t>The present physicochemical ecology of Lake Victoria, Uganda</w:t>
       </w:r>
       <w:r>
-        <w:t xml:space="preserve">. In: The Limnology, Climatology and </w:t>
-      </w:r>
-      <w:proofErr w:type="spellStart"/>
-      <w:r>
-        <w:t>Paleocl</w:t>
-      </w:r>
-      <w:proofErr w:type="spellEnd"/>
+        <w:t>. In: The Limnology, Climatology and Paleocl</w:t>
+      </w:r>
     </w:p>
     <w:p>
       <w:pPr>
@@ -26573,30 +25853,9 @@
         <w:ind w:left="720" w:hanging="720"/>
         <w:jc w:val="left"/>
       </w:pPr>
-      <w:proofErr w:type="spellStart"/>
       <w:r>
         <w:lastRenderedPageBreak/>
-        <w:t>Bukata</w:t>
-      </w:r>
-      <w:proofErr w:type="spellEnd"/>
-      <w:r>
-        <w:t xml:space="preserve">, R. P., Jerome, J. H., </w:t>
-      </w:r>
-      <w:proofErr w:type="spellStart"/>
-      <w:r>
-        <w:t>Kondratyev</w:t>
-      </w:r>
-      <w:proofErr w:type="spellEnd"/>
-      <w:r>
-        <w:t xml:space="preserve">, K. Y., and </w:t>
-      </w:r>
-      <w:proofErr w:type="spellStart"/>
-      <w:r>
-        <w:t>Pozdnyakox</w:t>
-      </w:r>
-      <w:proofErr w:type="spellEnd"/>
-      <w:r>
-        <w:t xml:space="preserve">, D. V. (1995). </w:t>
+        <w:t xml:space="preserve">Bukata, R. P., Jerome, J. H., Kondratyev, K. Y., and Pozdnyakox, D. V. (1995). </w:t>
       </w:r>
       <w:r>
         <w:rPr>
@@ -26619,15 +25878,7 @@
         </w:rPr>
       </w:pPr>
       <w:r>
-        <w:t xml:space="preserve">Caballero, I., Fernández, R., Escalante, O. M., </w:t>
-      </w:r>
-      <w:proofErr w:type="spellStart"/>
-      <w:r>
-        <w:t>Mamán</w:t>
-      </w:r>
-      <w:proofErr w:type="spellEnd"/>
-      <w:r>
-        <w:t xml:space="preserve">, L., &amp; Navarro, G. (2020). </w:t>
+        <w:t xml:space="preserve">Caballero, I., Fernández, R., Escalante, O. M., Mamán, L., &amp; Navarro, G. (2020). </w:t>
       </w:r>
       <w:r>
         <w:rPr>
@@ -26675,57 +25926,17 @@
         <w:jc w:val="left"/>
       </w:pPr>
       <w:r>
-        <w:t xml:space="preserve">Calamari, D.; Akech, M.O.; </w:t>
-      </w:r>
-      <w:proofErr w:type="spellStart"/>
-      <w:r>
-        <w:t>Ochumba</w:t>
-      </w:r>
-      <w:proofErr w:type="spellEnd"/>
-      <w:r>
-        <w:t xml:space="preserve">, P.B.O. (1995) </w:t>
+        <w:t xml:space="preserve">Calamari, D.; Akech, M.O.; Ochumba, P.B.O. (1995) </w:t>
       </w:r>
       <w:r>
         <w:rPr>
           <w:i/>
           <w:iCs/>
         </w:rPr>
-        <w:t xml:space="preserve">Pollution of </w:t>
-      </w:r>
-      <w:proofErr w:type="spellStart"/>
-      <w:r>
-        <w:rPr>
-          <w:i/>
-          <w:iCs/>
-        </w:rPr>
-        <w:t>Winam</w:t>
-      </w:r>
-      <w:proofErr w:type="spellEnd"/>
-      <w:r>
-        <w:rPr>
-          <w:i/>
-          <w:iCs/>
-        </w:rPr>
-        <w:t xml:space="preserve"> Gulf, Lake Victoria, Kenya: A case study for preliminary risk assessment</w:t>
-      </w:r>
-      <w:r>
-        <w:t xml:space="preserve">. Lakes </w:t>
-      </w:r>
-      <w:proofErr w:type="spellStart"/>
-      <w:r>
-        <w:t>Reserv</w:t>
-      </w:r>
-      <w:proofErr w:type="spellEnd"/>
-      <w:r>
-        <w:t xml:space="preserve">. Res. </w:t>
-      </w:r>
-      <w:proofErr w:type="spellStart"/>
-      <w:r>
-        <w:t>Manag</w:t>
-      </w:r>
-      <w:proofErr w:type="spellEnd"/>
-      <w:r>
-        <w:t>. 1, 89–106.</w:t>
+        <w:t>Pollution of Winam Gulf, Lake Victoria, Kenya: A case study for preliminary risk assessment</w:t>
+      </w:r>
+      <w:r>
+        <w:t>. Lakes Reserv. Res. Manag. 1, 89–106.</w:t>
       </w:r>
     </w:p>
     <w:p>
@@ -26745,23 +25956,7 @@
           <w:i/>
           <w:iCs/>
         </w:rPr>
-        <w:t xml:space="preserve">Hourly remote sensing monitoring of harmful algal blooms (HABs) in </w:t>
-      </w:r>
-      <w:proofErr w:type="spellStart"/>
-      <w:r>
-        <w:rPr>
-          <w:i/>
-          <w:iCs/>
-        </w:rPr>
-        <w:t>Taihu</w:t>
-      </w:r>
-      <w:proofErr w:type="spellEnd"/>
-      <w:r>
-        <w:rPr>
-          <w:i/>
-          <w:iCs/>
-        </w:rPr>
-        <w:t xml:space="preserve"> Lake based on GOCI images</w:t>
+        <w:t>Hourly remote sensing monitoring of harmful algal blooms (HABs) in Taihu Lake based on GOCI images</w:t>
       </w:r>
       <w:r>
         <w:t xml:space="preserve">. </w:t>
@@ -26805,23 +26000,7 @@
         </w:rPr>
       </w:pPr>
       <w:r>
-        <w:t xml:space="preserve">Cao, Z., Ma, R., Duan, H., </w:t>
-      </w:r>
-      <w:proofErr w:type="spellStart"/>
-      <w:r>
-        <w:t>Pahlevan</w:t>
-      </w:r>
-      <w:proofErr w:type="spellEnd"/>
-      <w:r>
-        <w:t xml:space="preserve">, N., </w:t>
-      </w:r>
-      <w:proofErr w:type="spellStart"/>
-      <w:r>
-        <w:t>Melack</w:t>
-      </w:r>
-      <w:proofErr w:type="spellEnd"/>
-      <w:r>
-        <w:t xml:space="preserve">, J., Shen, M., et al. (2020). </w:t>
+        <w:t xml:space="preserve">Cao, Z., Ma, R., Duan, H., Pahlevan, N., Melack, J., Shen, M., et al. (2020). </w:t>
       </w:r>
       <w:r>
         <w:rPr>
@@ -26955,15 +26134,7 @@
         <w:ind w:left="720" w:hanging="720"/>
       </w:pPr>
       <w:r>
-        <w:t xml:space="preserve">Cloete, N.A.; </w:t>
-      </w:r>
-      <w:proofErr w:type="spellStart"/>
-      <w:r>
-        <w:t>Malekian</w:t>
-      </w:r>
-      <w:proofErr w:type="spellEnd"/>
-      <w:r>
-        <w:t xml:space="preserve">, R.; Nair, L. </w:t>
+        <w:t xml:space="preserve">Cloete, N.A.; Malekian, R.; Nair, L. </w:t>
       </w:r>
       <w:r>
         <w:rPr>
@@ -27186,15 +26357,7 @@
         </w:rPr>
       </w:pPr>
       <w:r>
-        <w:t xml:space="preserve">Freitas, F. H., and </w:t>
-      </w:r>
-      <w:proofErr w:type="spellStart"/>
-      <w:r>
-        <w:t>Dierssen</w:t>
-      </w:r>
-      <w:proofErr w:type="spellEnd"/>
-      <w:r>
-        <w:t xml:space="preserve">, H. M. (2019). </w:t>
+        <w:t xml:space="preserve">Freitas, F. H., and Dierssen, H. M. (2019). </w:t>
       </w:r>
       <w:r>
         <w:rPr>
@@ -27249,63 +26412,101 @@
         <w:lastRenderedPageBreak/>
         <w:fldChar w:fldCharType="end"/>
       </w:r>
-      <w:proofErr w:type="spellStart"/>
-      <w:r>
-        <w:t>Gikuma-Njuru</w:t>
-      </w:r>
-      <w:proofErr w:type="spellEnd"/>
-      <w:r>
-        <w:t xml:space="preserve">, P.; </w:t>
-      </w:r>
-      <w:proofErr w:type="spellStart"/>
-      <w:r>
-        <w:t>Hecky</w:t>
-      </w:r>
-      <w:proofErr w:type="spellEnd"/>
-      <w:r>
-        <w:t xml:space="preserve">, R.E.; Guildford, S.J.; </w:t>
-      </w:r>
-      <w:proofErr w:type="spellStart"/>
-      <w:r>
-        <w:t>MacIntyre</w:t>
-      </w:r>
-      <w:proofErr w:type="spellEnd"/>
-      <w:r>
-        <w:t xml:space="preserve">, S. (2013) </w:t>
+      <w:r>
+        <w:t xml:space="preserve">Gikuma-Njuru, P.; Hecky, R.E.; Guildford, S.J.; MacIntyre, S. (2013) </w:t>
       </w:r>
       <w:r>
         <w:rPr>
           <w:i/>
           <w:iCs/>
         </w:rPr>
-        <w:t xml:space="preserve">Spatial variability of nutrient concentrations, fluxes, and ecosystem metabolism in Nyanza Gulf and </w:t>
-      </w:r>
-      <w:proofErr w:type="spellStart"/>
+        <w:t>Spatial variability of nutrient concentrations, fluxes, and ecosystem metabolism in Nyanza Gulf and Rusinga Channel, Lake Victoria (East Africa)</w:t>
+      </w:r>
+      <w:r>
+        <w:t>. Limnol. Oceanogr.58, 774–789.</w:t>
+      </w:r>
+    </w:p>
+    <w:p>
+      <w:pPr>
+        <w:spacing w:before="100" w:beforeAutospacing="1" w:after="100" w:afterAutospacing="1" w:line="240" w:lineRule="auto"/>
+        <w:ind w:left="720" w:hanging="720"/>
+        <w:rPr>
+          <w:rStyle w:val="Hyperlink"/>
+        </w:rPr>
+      </w:pPr>
+      <w:r>
+        <w:t xml:space="preserve">Gitelson, A. (1992). The peak near 700 nm on radiance spectra of algae and water: relationships of its magnitude and position with chlorophyll concentration. Int. J. Rem. Sens. 13, 3367–3373. </w:t>
+      </w:r>
+      <w:r>
+        <w:fldChar w:fldCharType="begin"/>
+      </w:r>
+      <w:r>
+        <w:instrText xml:space="preserve"> HYPERLINK "https://doi.org/10.1080/%2001431169208904125" </w:instrText>
+      </w:r>
+      <w:r>
+        <w:fldChar w:fldCharType="separate"/>
+      </w:r>
+      <w:r>
+        <w:rPr>
+          <w:rStyle w:val="Hyperlink"/>
+        </w:rPr>
+        <w:t>https://</w:t>
+      </w:r>
+      <w:r>
+        <w:rPr>
+          <w:rStyle w:val="Hyperlink"/>
+        </w:rPr>
+        <w:t>doi</w:t>
+      </w:r>
+      <w:r>
+        <w:rPr>
+          <w:rStyle w:val="Hyperlink"/>
+        </w:rPr>
+        <w:t>.org/</w:t>
+      </w:r>
+      <w:r>
+        <w:rPr>
+          <w:rStyle w:val="Hyperlink"/>
+        </w:rPr>
+        <w:t>10.1080/ 01431169208904125</w:t>
+      </w:r>
+    </w:p>
+    <w:p>
+      <w:pPr>
+        <w:spacing w:before="100" w:beforeAutospacing="1" w:after="100" w:afterAutospacing="1" w:line="240" w:lineRule="auto"/>
+        <w:ind w:left="720" w:hanging="720"/>
+      </w:pPr>
+      <w:r>
+        <w:fldChar w:fldCharType="end"/>
+      </w:r>
+      <w:r>
+        <w:t xml:space="preserve">Glibert, P.M., Anderson, D.M., Gentien, P., Granéli, E., &amp; Sellner, K.G. (2005). </w:t>
+      </w:r>
       <w:r>
         <w:rPr>
           <w:i/>
           <w:iCs/>
         </w:rPr>
-        <w:t>Rusinga</w:t>
-      </w:r>
-      <w:proofErr w:type="spellEnd"/>
+        <w:t>The Global, Complex Phenomena of Harmful Algal Blooms</w:t>
+      </w:r>
+    </w:p>
+    <w:p>
+      <w:pPr>
+        <w:spacing w:before="100" w:beforeAutospacing="1" w:after="100" w:afterAutospacing="1" w:line="240" w:lineRule="auto"/>
+        <w:ind w:left="720" w:hanging="720"/>
+      </w:pPr>
+      <w:r>
+        <w:t xml:space="preserve">Glibert P, Heil C, Hollander D, Revilla M, Hoare A, Alexander J, Murasko S (2004) </w:t>
+      </w:r>
       <w:r>
         <w:rPr>
           <w:i/>
           <w:iCs/>
         </w:rPr>
-        <w:t xml:space="preserve"> Channel, Lake Victoria (East Africa)</w:t>
-      </w:r>
-      <w:r>
-        <w:t xml:space="preserve">. </w:t>
-      </w:r>
-      <w:proofErr w:type="spellStart"/>
-      <w:r>
-        <w:t>Limnol</w:t>
-      </w:r>
-      <w:proofErr w:type="spellEnd"/>
-      <w:r>
-        <w:t>. Oceanogr.58, 774–789.</w:t>
+        <w:t>Evidence for dissolved organic nitrogen and phosphorus uptake during a cyanobacterial bloom in Florida Bay</w:t>
+      </w:r>
+      <w:r>
+        <w:t>. Mar Ecol Prog Ser 280:73–83</w:t>
       </w:r>
     </w:p>
     <w:p>
@@ -27316,19 +26517,24 @@
           <w:rStyle w:val="Hyperlink"/>
         </w:rPr>
       </w:pPr>
-      <w:proofErr w:type="spellStart"/>
-      <w:r>
-        <w:t>Gitelson</w:t>
-      </w:r>
-      <w:proofErr w:type="spellEnd"/>
-      <w:r>
-        <w:t xml:space="preserve">, A. (1992). The peak near 700 nm on radiance spectra of algae and water: relationships of its magnitude and position with chlorophyll concentration. Int. J. Rem. Sens. 13, 3367–3373. </w:t>
+      <w:r>
+        <w:t xml:space="preserve">Gordon, H. R., Clark, D. K., Brown, J. W., Brown, O. B., Evans, R. H., and Broenkow, W. W. (1983). </w:t>
+      </w:r>
+      <w:r>
+        <w:rPr>
+          <w:i/>
+          <w:iCs/>
+        </w:rPr>
+        <w:t>Phytoplankton pigment concentrations in the Middle Atlantic Bight: comparison of ship determinations and CZCS estimates</w:t>
+      </w:r>
+      <w:r>
+        <w:t xml:space="preserve">. Appl. Optic. 22, 20–36. </w:t>
       </w:r>
       <w:r>
         <w:fldChar w:fldCharType="begin"/>
       </w:r>
       <w:r>
-        <w:instrText xml:space="preserve"> HYPERLINK "https://doi.org/10.1080/%2001431169208904125" </w:instrText>
+        <w:instrText xml:space="preserve"> HYPERLINK "https://doi.org/10.1364/ao.22.000020" </w:instrText>
       </w:r>
       <w:r>
         <w:fldChar w:fldCharType="separate"/>
@@ -27355,131 +26561,130 @@
         <w:rPr>
           <w:rStyle w:val="Hyperlink"/>
         </w:rPr>
-        <w:t>10.1080/ 01431169208904125</w:t>
+        <w:t>10.1364/ao.22.000020</w:t>
       </w:r>
     </w:p>
     <w:p>
       <w:pPr>
         <w:spacing w:before="100" w:beforeAutospacing="1" w:after="100" w:afterAutospacing="1" w:line="240" w:lineRule="auto"/>
         <w:ind w:left="720" w:hanging="720"/>
+        <w:rPr>
+          <w:rStyle w:val="Hyperlink"/>
+        </w:rPr>
       </w:pPr>
       <w:r>
         <w:fldChar w:fldCharType="end"/>
       </w:r>
-      <w:proofErr w:type="spellStart"/>
-      <w:r>
-        <w:t>Glibert</w:t>
-      </w:r>
-      <w:proofErr w:type="spellEnd"/>
-      <w:r>
-        <w:t xml:space="preserve">, P.M., Anderson, D.M., </w:t>
-      </w:r>
-      <w:proofErr w:type="spellStart"/>
-      <w:r>
-        <w:t>Gentien</w:t>
-      </w:r>
-      <w:proofErr w:type="spellEnd"/>
-      <w:r>
-        <w:t xml:space="preserve">, P., </w:t>
-      </w:r>
-      <w:proofErr w:type="spellStart"/>
-      <w:r>
-        <w:t>Granéli</w:t>
-      </w:r>
-      <w:proofErr w:type="spellEnd"/>
-      <w:r>
-        <w:t xml:space="preserve">, E., &amp; </w:t>
-      </w:r>
-      <w:proofErr w:type="spellStart"/>
-      <w:r>
-        <w:t>Sellner</w:t>
-      </w:r>
-      <w:proofErr w:type="spellEnd"/>
-      <w:r>
-        <w:t xml:space="preserve">, K.G. (2005). </w:t>
+      <w:r>
+        <w:t xml:space="preserve">Gordon, H. R., Clark, D. K., Mueller, J. L., and Hovis, W. A. (1980). </w:t>
       </w:r>
       <w:r>
         <w:rPr>
           <w:i/>
           <w:iCs/>
         </w:rPr>
-        <w:t>The Global, Complex Phenomena of Harmful Algal Blooms</w:t>
-      </w:r>
-    </w:p>
-    <w:p>
-      <w:pPr>
-        <w:spacing w:before="100" w:beforeAutospacing="1" w:after="100" w:afterAutospacing="1" w:line="240" w:lineRule="auto"/>
+        <w:t>Phytoplankton pigments from the nimbus-7 coastal zone color scanner: comparisons with surface measurements</w:t>
+      </w:r>
+      <w:r>
+        <w:t xml:space="preserve">. Science 210, 63–66. </w:t>
+      </w:r>
+      <w:r>
+        <w:fldChar w:fldCharType="begin"/>
+      </w:r>
+      <w:r>
+        <w:instrText xml:space="preserve"> HYPERLINK "https://doi.org/10.1126/science.210.4465.63" </w:instrText>
+      </w:r>
+      <w:r>
+        <w:fldChar w:fldCharType="separate"/>
+      </w:r>
+      <w:r>
+        <w:rPr>
+          <w:rStyle w:val="Hyperlink"/>
+        </w:rPr>
+        <w:t>https://</w:t>
+      </w:r>
+      <w:r>
+        <w:rPr>
+          <w:rStyle w:val="Hyperlink"/>
+        </w:rPr>
+        <w:t>doi</w:t>
+      </w:r>
+      <w:r>
+        <w:rPr>
+          <w:rStyle w:val="Hyperlink"/>
+        </w:rPr>
+        <w:t>.org/</w:t>
+      </w:r>
+      <w:r>
+        <w:rPr>
+          <w:rStyle w:val="Hyperlink"/>
+        </w:rPr>
+        <w:t>10.1126/science.210.4465.63</w:t>
+      </w:r>
+    </w:p>
+    <w:p>
+      <w:pPr>
+        <w:spacing w:after="100" w:afterAutospacing="1" w:line="240" w:lineRule="auto"/>
         <w:ind w:left="720" w:hanging="720"/>
       </w:pPr>
-      <w:proofErr w:type="spellStart"/>
-      <w:r>
-        <w:t>Glibert</w:t>
-      </w:r>
-      <w:proofErr w:type="spellEnd"/>
-      <w:r>
-        <w:t xml:space="preserve"> P, Heil C, Hollander D, Revilla M, Hoare A, Alexander J, </w:t>
-      </w:r>
-      <w:proofErr w:type="spellStart"/>
-      <w:r>
-        <w:t>Murasko</w:t>
-      </w:r>
-      <w:proofErr w:type="spellEnd"/>
-      <w:r>
-        <w:t xml:space="preserve"> S (2004) </w:t>
+      <w:r>
+        <w:fldChar w:fldCharType="end"/>
+      </w:r>
+      <w:r>
+        <w:t xml:space="preserve">Gohin F. </w:t>
+      </w:r>
+      <w:r>
+        <w:t>et al.,</w:t>
+      </w:r>
+      <w:r>
+        <w:t xml:space="preserve"> (</w:t>
+      </w:r>
+      <w:r>
+        <w:t>2003</w:t>
+      </w:r>
+      <w:r>
+        <w:t>)</w:t>
+      </w:r>
+      <w:r>
+        <w:t xml:space="preserve"> </w:t>
       </w:r>
       <w:r>
         <w:rPr>
           <w:i/>
           <w:iCs/>
         </w:rPr>
-        <w:t>Evidence for dissolved organic nitrogen and phosphorus uptake during a cyanobacterial bloom in Florida Bay</w:t>
-      </w:r>
-      <w:r>
-        <w:t xml:space="preserve">. Mar </w:t>
-      </w:r>
-      <w:proofErr w:type="spellStart"/>
-      <w:r>
-        <w:t>Ecol</w:t>
-      </w:r>
-      <w:proofErr w:type="spellEnd"/>
-      <w:r>
-        <w:t xml:space="preserve"> Prog Ser 280:73–83</w:t>
-      </w:r>
-    </w:p>
-    <w:p>
-      <w:pPr>
-        <w:spacing w:before="100" w:beforeAutospacing="1" w:after="100" w:afterAutospacing="1" w:line="240" w:lineRule="auto"/>
+        <w:t>Satellite and in situ observations of a late winter phytoplankton bloom, in the Northern Bay of Biscay</w:t>
+      </w:r>
+      <w:r>
+        <w:t xml:space="preserve">. Continental Shelf Research, vol. 23, pp. 1117–1141, </w:t>
+      </w:r>
+    </w:p>
+    <w:p>
+      <w:pPr>
+        <w:spacing w:after="100" w:afterAutospacing="1" w:line="240" w:lineRule="auto"/>
         <w:ind w:left="720" w:hanging="720"/>
         <w:rPr>
           <w:rStyle w:val="Hyperlink"/>
         </w:rPr>
       </w:pPr>
       <w:r>
-        <w:t xml:space="preserve">Gordon, H. R., Clark, D. K., Brown, J. W., Brown, O. B., Evans, R. H., and </w:t>
-      </w:r>
-      <w:proofErr w:type="spellStart"/>
-      <w:r>
-        <w:t>Broenkow</w:t>
-      </w:r>
-      <w:proofErr w:type="spellEnd"/>
-      <w:r>
-        <w:t xml:space="preserve">, W. W. (1983). </w:t>
+        <w:t xml:space="preserve">Gower, J., Lin, S., and Borstad, G. (1984). </w:t>
       </w:r>
       <w:r>
         <w:rPr>
           <w:i/>
           <w:iCs/>
         </w:rPr>
-        <w:t>Phytoplankton pigment concentrations in the Middle Atlantic Bight: comparison of ship determinations and CZCS estimates</w:t>
-      </w:r>
-      <w:r>
-        <w:t xml:space="preserve">. Appl. Optic. 22, 20–36. </w:t>
+        <w:t>The information content of different optical spectral ranges for remote chlorophyll estimation in coastal waters</w:t>
+      </w:r>
+      <w:r>
+        <w:t xml:space="preserve">. Int. J. Rem. Sens. 5, 349–364. </w:t>
       </w:r>
       <w:r>
         <w:fldChar w:fldCharType="begin"/>
       </w:r>
       <w:r>
-        <w:instrText xml:space="preserve"> HYPERLINK "https://doi.org/10.1364/ao.22.000020" </w:instrText>
+        <w:instrText xml:space="preserve"> HYPERLINK "https://doi.org/10.1080/01431168408948813" </w:instrText>
       </w:r>
       <w:r>
         <w:fldChar w:fldCharType="separate"/>
@@ -27506,359 +26711,89 @@
         <w:rPr>
           <w:rStyle w:val="Hyperlink"/>
         </w:rPr>
-        <w:t>10.1364/ao.22.000020</w:t>
-      </w:r>
-    </w:p>
-    <w:p>
-      <w:pPr>
-        <w:spacing w:before="100" w:beforeAutospacing="1" w:after="100" w:afterAutospacing="1" w:line="240" w:lineRule="auto"/>
+        <w:t>10.1080/01431168408948813</w:t>
+      </w:r>
+    </w:p>
+    <w:p>
+      <w:pPr>
+        <w:spacing w:after="100" w:afterAutospacing="1" w:line="240" w:lineRule="auto"/>
         <w:ind w:left="720" w:hanging="720"/>
-        <w:rPr>
-          <w:rStyle w:val="Hyperlink"/>
-        </w:rPr>
       </w:pPr>
       <w:r>
         <w:fldChar w:fldCharType="end"/>
       </w:r>
       <w:r>
-        <w:t xml:space="preserve">Gordon, H. R., Clark, D. K., Mueller, J. L., and </w:t>
-      </w:r>
-      <w:proofErr w:type="spellStart"/>
-      <w:r>
-        <w:t>Hovis</w:t>
-      </w:r>
-      <w:proofErr w:type="spellEnd"/>
-      <w:r>
-        <w:t xml:space="preserve">, W. A. (1980). </w:t>
+        <w:t xml:space="preserve">Guo L (2007) </w:t>
       </w:r>
       <w:r>
         <w:rPr>
           <w:i/>
           <w:iCs/>
         </w:rPr>
-        <w:t>Phytoplankton pigments from the nimbus-7 coastal zone color scanner: comparisons with surface measurements</w:t>
-      </w:r>
-      <w:r>
-        <w:t xml:space="preserve">. Science 210, 63–66. </w:t>
-      </w:r>
-      <w:r>
-        <w:fldChar w:fldCharType="begin"/>
-      </w:r>
-      <w:r>
-        <w:instrText xml:space="preserve"> HYPERLINK "https://doi.org/10.1126/science.210.4465.63" </w:instrText>
-      </w:r>
-      <w:r>
-        <w:fldChar w:fldCharType="separate"/>
-      </w:r>
-      <w:r>
-        <w:rPr>
-          <w:rStyle w:val="Hyperlink"/>
-        </w:rPr>
-        <w:t>https://</w:t>
-      </w:r>
-      <w:r>
-        <w:rPr>
-          <w:rStyle w:val="Hyperlink"/>
-        </w:rPr>
-        <w:t>doi</w:t>
-      </w:r>
-      <w:r>
-        <w:rPr>
-          <w:rStyle w:val="Hyperlink"/>
-        </w:rPr>
-        <w:t>.org/</w:t>
-      </w:r>
-      <w:r>
-        <w:rPr>
-          <w:rStyle w:val="Hyperlink"/>
-        </w:rPr>
-        <w:t>10.1126/science.210.4465.63</w:t>
-      </w:r>
-    </w:p>
-    <w:p>
-      <w:pPr>
-        <w:spacing w:after="100" w:afterAutospacing="1" w:line="240" w:lineRule="auto"/>
+        <w:t>Doing battle with the green monster of Taihu Lake</w:t>
+      </w:r>
+      <w:r>
+        <w:t>. Science 317:1166</w:t>
+      </w:r>
+    </w:p>
+    <w:p>
+      <w:pPr>
+        <w:spacing w:before="240" w:line="240" w:lineRule="auto"/>
         <w:ind w:left="720" w:hanging="720"/>
       </w:pPr>
       <w:r>
-        <w:fldChar w:fldCharType="end"/>
-      </w:r>
-      <w:proofErr w:type="spellStart"/>
-      <w:r>
-        <w:t>Gohin</w:t>
-      </w:r>
-      <w:proofErr w:type="spellEnd"/>
-      <w:r>
-        <w:t xml:space="preserve"> F. </w:t>
-      </w:r>
-      <w:r>
-        <w:t>et al.,</w:t>
-      </w:r>
-      <w:r>
-        <w:t xml:space="preserve"> (</w:t>
-      </w:r>
-      <w:r>
-        <w:t>2003</w:t>
-      </w:r>
-      <w:r>
-        <w:t>)</w:t>
-      </w:r>
-      <w:r>
-        <w:t xml:space="preserve"> </w:t>
+        <w:t xml:space="preserve">Haakstad, M.; Kogeler, J.; Dahle, S. (1994) </w:t>
       </w:r>
       <w:r>
         <w:rPr>
           <w:i/>
           <w:iCs/>
         </w:rPr>
-        <w:t>Satellite and in situ observations of a late winter phytoplankton bloom, in the Northern Bay of Biscay</w:t>
-      </w:r>
-      <w:r>
-        <w:t xml:space="preserve">. Continental Shelf Research, vol. 23, pp. 1117–1141, </w:t>
-      </w:r>
-    </w:p>
-    <w:p>
-      <w:pPr>
-        <w:spacing w:after="100" w:afterAutospacing="1" w:line="240" w:lineRule="auto"/>
+        <w:t>Studies of sea surface temperatures in selected northern norwegian fjords using Landsat TM data</w:t>
+      </w:r>
+      <w:r>
+        <w:t>. Polar Res., 13.</w:t>
+      </w:r>
+    </w:p>
+    <w:p>
+      <w:pPr>
+        <w:spacing w:before="240" w:line="240" w:lineRule="auto"/>
         <w:ind w:left="720" w:hanging="720"/>
-        <w:rPr>
-          <w:rStyle w:val="Hyperlink"/>
-        </w:rPr>
-      </w:pPr>
-      <w:r>
-        <w:t xml:space="preserve">Gower, J., Lin, S., and </w:t>
-      </w:r>
-      <w:proofErr w:type="spellStart"/>
-      <w:r>
-        <w:t>Borstad</w:t>
-      </w:r>
-      <w:proofErr w:type="spellEnd"/>
-      <w:r>
-        <w:t xml:space="preserve">, G. (1984). </w:t>
+      </w:pPr>
+      <w:r>
+        <w:t xml:space="preserve">Hallegraeff, G. M (1993). </w:t>
       </w:r>
       <w:r>
         <w:rPr>
           <w:i/>
           <w:iCs/>
         </w:rPr>
-        <w:t>The information content of different optical spectral ranges for remote chlorophyll estimation in coastal waters</w:t>
-      </w:r>
-      <w:r>
-        <w:t xml:space="preserve">. Int. J. Rem. Sens. 5, 349–364. </w:t>
-      </w:r>
-      <w:r>
-        <w:fldChar w:fldCharType="begin"/>
-      </w:r>
-      <w:r>
-        <w:instrText xml:space="preserve"> HYPERLINK "https://doi.org/10.1080/01431168408948813" </w:instrText>
-      </w:r>
-      <w:r>
-        <w:fldChar w:fldCharType="separate"/>
-      </w:r>
-      <w:r>
-        <w:rPr>
-          <w:rStyle w:val="Hyperlink"/>
-        </w:rPr>
-        <w:t>https://</w:t>
-      </w:r>
-      <w:r>
-        <w:rPr>
-          <w:rStyle w:val="Hyperlink"/>
-        </w:rPr>
-        <w:t>doi</w:t>
-      </w:r>
-      <w:r>
-        <w:rPr>
-          <w:rStyle w:val="Hyperlink"/>
-        </w:rPr>
-        <w:t>.org/</w:t>
-      </w:r>
-      <w:r>
-        <w:rPr>
-          <w:rStyle w:val="Hyperlink"/>
-        </w:rPr>
-        <w:t>10.1080/01431168408948813</w:t>
-      </w:r>
-    </w:p>
-    <w:p>
-      <w:pPr>
-        <w:spacing w:after="100" w:afterAutospacing="1" w:line="240" w:lineRule="auto"/>
-        <w:ind w:left="720" w:hanging="720"/>
-      </w:pPr>
-      <w:r>
-        <w:fldChar w:fldCharType="end"/>
-      </w:r>
-      <w:r>
-        <w:t xml:space="preserve">Guo L (2007) </w:t>
-      </w:r>
-      <w:r>
-        <w:rPr>
-          <w:i/>
-          <w:iCs/>
-        </w:rPr>
-        <w:t xml:space="preserve">Doing battle with the green monster of </w:t>
-      </w:r>
-      <w:proofErr w:type="spellStart"/>
-      <w:r>
-        <w:rPr>
-          <w:i/>
-          <w:iCs/>
-        </w:rPr>
-        <w:t>Taihu</w:t>
-      </w:r>
-      <w:proofErr w:type="spellEnd"/>
-      <w:r>
-        <w:rPr>
-          <w:i/>
-          <w:iCs/>
-        </w:rPr>
-        <w:t xml:space="preserve"> Lake</w:t>
-      </w:r>
-      <w:r>
-        <w:t>. Science 317:1166</w:t>
+        <w:t>A review of harmful algal blooms and their apparent global increase.</w:t>
+      </w:r>
+      <w:r>
+        <w:t xml:space="preserve"> Phycologia</w:t>
+      </w:r>
+      <w:r>
+        <w:rPr>
+          <w:color w:val="333333"/>
+        </w:rPr>
+        <w:t xml:space="preserve"> 32, 79-99</w:t>
       </w:r>
     </w:p>
     <w:p>
       <w:pPr>
         <w:spacing w:before="240" w:line="240" w:lineRule="auto"/>
         <w:ind w:left="720" w:hanging="720"/>
-      </w:pPr>
-      <w:proofErr w:type="spellStart"/>
-      <w:r>
-        <w:t>Haakstad</w:t>
-      </w:r>
-      <w:proofErr w:type="spellEnd"/>
-      <w:r>
-        <w:t xml:space="preserve">, M.; </w:t>
-      </w:r>
-      <w:proofErr w:type="spellStart"/>
-      <w:r>
-        <w:t>Kogeler</w:t>
-      </w:r>
-      <w:proofErr w:type="spellEnd"/>
-      <w:r>
-        <w:t xml:space="preserve">, J.; </w:t>
-      </w:r>
-      <w:proofErr w:type="spellStart"/>
-      <w:r>
-        <w:t>Dahle</w:t>
-      </w:r>
-      <w:proofErr w:type="spellEnd"/>
-      <w:r>
-        <w:t xml:space="preserve">, S. (1994) </w:t>
-      </w:r>
-      <w:r>
-        <w:rPr>
-          <w:i/>
-          <w:iCs/>
-        </w:rPr>
-        <w:t xml:space="preserve">Studies of sea surface temperatures in selected northern </w:t>
-      </w:r>
-      <w:proofErr w:type="spellStart"/>
-      <w:r>
-        <w:rPr>
-          <w:i/>
-          <w:iCs/>
-        </w:rPr>
-        <w:t>norwegian</w:t>
-      </w:r>
-      <w:proofErr w:type="spellEnd"/>
-      <w:r>
-        <w:rPr>
-          <w:i/>
-          <w:iCs/>
-        </w:rPr>
-        <w:t xml:space="preserve"> fjords using Landsat TM data</w:t>
-      </w:r>
-      <w:r>
-        <w:t>. Polar Res., 13.</w:t>
-      </w:r>
-    </w:p>
-    <w:p>
-      <w:pPr>
-        <w:spacing w:before="240" w:line="240" w:lineRule="auto"/>
-        <w:ind w:left="720" w:hanging="720"/>
-      </w:pPr>
-      <w:proofErr w:type="spellStart"/>
-      <w:r>
-        <w:t>Hallegraeff</w:t>
-      </w:r>
-      <w:proofErr w:type="spellEnd"/>
-      <w:r>
-        <w:t xml:space="preserve">, G. M (1993). </w:t>
-      </w:r>
-      <w:r>
-        <w:rPr>
-          <w:i/>
-          <w:iCs/>
-        </w:rPr>
-        <w:t>A review of harmful algal blooms and their apparent global increase.</w:t>
-      </w:r>
-      <w:r>
-        <w:t xml:space="preserve"> </w:t>
-      </w:r>
-      <w:proofErr w:type="spellStart"/>
-      <w:r>
-        <w:t>Phycologia</w:t>
-      </w:r>
-      <w:proofErr w:type="spellEnd"/>
-      <w:r>
-        <w:rPr>
-          <w:color w:val="333333"/>
-        </w:rPr>
-        <w:t xml:space="preserve"> 32, 79-99</w:t>
-      </w:r>
-    </w:p>
-    <w:p>
-      <w:pPr>
-        <w:spacing w:before="240" w:line="240" w:lineRule="auto"/>
-        <w:ind w:left="720" w:hanging="720"/>
         <w:rPr>
           <w:rStyle w:val="Hyperlink"/>
           <w:rFonts w:eastAsia="Times New Roman" w:cs="Times New Roman"/>
         </w:rPr>
       </w:pPr>
-      <w:proofErr w:type="spellStart"/>
       <w:r>
         <w:rPr>
           <w:rFonts w:eastAsia="Times New Roman" w:cs="Times New Roman"/>
         </w:rPr>
-        <w:t>Hecky</w:t>
-      </w:r>
-      <w:proofErr w:type="spellEnd"/>
-      <w:r>
-        <w:rPr>
-          <w:rFonts w:eastAsia="Times New Roman" w:cs="Times New Roman"/>
-        </w:rPr>
-        <w:t xml:space="preserve">, R. E., </w:t>
-      </w:r>
-      <w:proofErr w:type="spellStart"/>
-      <w:r>
-        <w:rPr>
-          <w:rFonts w:eastAsia="Times New Roman" w:cs="Times New Roman"/>
-        </w:rPr>
-        <w:t>Mugidde</w:t>
-      </w:r>
-      <w:proofErr w:type="spellEnd"/>
-      <w:r>
-        <w:rPr>
-          <w:rFonts w:eastAsia="Times New Roman" w:cs="Times New Roman"/>
-        </w:rPr>
-        <w:t xml:space="preserve">, R., </w:t>
-      </w:r>
-      <w:proofErr w:type="spellStart"/>
-      <w:r>
-        <w:rPr>
-          <w:rFonts w:eastAsia="Times New Roman" w:cs="Times New Roman"/>
-        </w:rPr>
-        <w:t>Ramlal</w:t>
-      </w:r>
-      <w:proofErr w:type="spellEnd"/>
-      <w:r>
-        <w:rPr>
-          <w:rFonts w:eastAsia="Times New Roman" w:cs="Times New Roman"/>
-        </w:rPr>
-        <w:t xml:space="preserve">, P. S., Talbot, M. R., &amp; Kling, G. W. (2010). </w:t>
+        <w:t xml:space="preserve">Hecky, R. E., Mugidde, R., Ramlal, P. S., Talbot, M. R., &amp; Kling, G. W. (2010). </w:t>
       </w:r>
       <w:r>
         <w:rPr>
@@ -27948,15 +26883,7 @@
       </w:pPr>
       <w:r>
         <w:lastRenderedPageBreak/>
-        <w:t xml:space="preserve">Irons, J. R., Dwyer, J. L., and </w:t>
-      </w:r>
-      <w:proofErr w:type="spellStart"/>
-      <w:r>
-        <w:t>Barsi</w:t>
-      </w:r>
-      <w:proofErr w:type="spellEnd"/>
-      <w:r>
-        <w:t xml:space="preserve">, J. A. (2012). The next Landsat satellite: the Landsat data continuity mission. Rem. Sens. Environ. 122, 11–21. </w:t>
+        <w:t xml:space="preserve">Irons, J. R., Dwyer, J. L., and Barsi, J. A. (2012). The next Landsat satellite: the Landsat data continuity mission. Rem. Sens. Environ. 122, 11–21. </w:t>
       </w:r>
       <w:r>
         <w:fldChar w:fldCharType="begin"/>
@@ -28018,35 +26945,7 @@
         <w:rPr>
           <w:rFonts w:eastAsia="Times New Roman" w:cs="Times New Roman"/>
         </w:rPr>
-        <w:t xml:space="preserve">Hill, P. R., Kumar, A., </w:t>
-      </w:r>
-      <w:proofErr w:type="spellStart"/>
-      <w:r>
-        <w:rPr>
-          <w:rFonts w:eastAsia="Times New Roman" w:cs="Times New Roman"/>
-        </w:rPr>
-        <w:t>Temimi</w:t>
-      </w:r>
-      <w:proofErr w:type="spellEnd"/>
-      <w:r>
-        <w:rPr>
-          <w:rFonts w:eastAsia="Times New Roman" w:cs="Times New Roman"/>
-        </w:rPr>
-        <w:t xml:space="preserve">, M., &amp; Bull, D. R. (2020). </w:t>
-      </w:r>
-      <w:proofErr w:type="spellStart"/>
-      <w:r>
-        <w:rPr>
-          <w:rFonts w:eastAsia="Times New Roman" w:cs="Times New Roman"/>
-        </w:rPr>
-        <w:t>HABNet</w:t>
-      </w:r>
-      <w:proofErr w:type="spellEnd"/>
-      <w:r>
-        <w:rPr>
-          <w:rFonts w:eastAsia="Times New Roman" w:cs="Times New Roman"/>
-        </w:rPr>
-        <w:t xml:space="preserve">: </w:t>
+        <w:t xml:space="preserve">Hill, P. R., Kumar, A., Temimi, M., &amp; Bull, D. R. (2020). HABNet: </w:t>
       </w:r>
       <w:r>
         <w:rPr>
@@ -28060,21 +26959,7 @@
         <w:rPr>
           <w:rFonts w:eastAsia="Times New Roman" w:cs="Times New Roman"/>
         </w:rPr>
-        <w:t xml:space="preserve">. ArXiv:1912.02305 [Cs, </w:t>
-      </w:r>
-      <w:proofErr w:type="spellStart"/>
-      <w:r>
-        <w:rPr>
-          <w:rFonts w:eastAsia="Times New Roman" w:cs="Times New Roman"/>
-        </w:rPr>
-        <w:t>Eess</w:t>
-      </w:r>
-      <w:proofErr w:type="spellEnd"/>
-      <w:r>
-        <w:rPr>
-          <w:rFonts w:eastAsia="Times New Roman" w:cs="Times New Roman"/>
-        </w:rPr>
-        <w:t xml:space="preserve">]. </w:t>
+        <w:t xml:space="preserve">. ArXiv:1912.02305 [Cs, Eess]. </w:t>
       </w:r>
       <w:hyperlink r:id="rId44" w:history="1">
         <w:r>
@@ -28109,15 +26994,7 @@
         </w:rPr>
       </w:pPr>
       <w:r>
-        <w:t xml:space="preserve">Jan, F., Min-Allah, N., &amp; </w:t>
-      </w:r>
-      <w:proofErr w:type="spellStart"/>
-      <w:r>
-        <w:t>Düştegör</w:t>
-      </w:r>
-      <w:proofErr w:type="spellEnd"/>
-      <w:r>
-        <w:t xml:space="preserve">, D. (2021). </w:t>
+        <w:t xml:space="preserve">Jan, F., Min-Allah, N., &amp; Düştegör, D. (2021). </w:t>
       </w:r>
       <w:r>
         <w:rPr>
@@ -28190,23 +27067,7 @@
         </w:rPr>
       </w:pPr>
       <w:r>
-        <w:t xml:space="preserve">Jiang GJ, Ma RH, Loiselle S, </w:t>
-      </w:r>
-      <w:proofErr w:type="spellStart"/>
-      <w:r>
-        <w:t>Su</w:t>
-      </w:r>
-      <w:proofErr w:type="spellEnd"/>
-      <w:r>
-        <w:t xml:space="preserve"> W, Cai WX, Huang CG, Yang J, Yu W (2015) Remote sensing of particulate organic carbon dynamics in a eutrophic lake (</w:t>
-      </w:r>
-      <w:proofErr w:type="spellStart"/>
-      <w:r>
-        <w:t>Taihu</w:t>
-      </w:r>
-      <w:proofErr w:type="spellEnd"/>
-      <w:r>
-        <w:t xml:space="preserve"> Lake, China). Sci Total Environ 532:245–254</w:t>
+        <w:t>Jiang GJ, Ma RH, Loiselle S, Su W, Cai WX, Huang CG, Yang J, Yu W (2015) Remote sensing of particulate organic carbon dynamics in a eutrophic lake (Taihu Lake, China). Sci Total Environ 532:245–254</w:t>
       </w:r>
     </w:p>
     <w:p>
@@ -28232,21 +27093,7 @@
         <w:rPr>
           <w:rFonts w:eastAsia="Times New Roman" w:cs="Times New Roman"/>
         </w:rPr>
-        <w:t xml:space="preserve">Khalili, M. H., &amp; </w:t>
-      </w:r>
-      <w:proofErr w:type="spellStart"/>
-      <w:r>
-        <w:rPr>
-          <w:rFonts w:eastAsia="Times New Roman" w:cs="Times New Roman"/>
-        </w:rPr>
-        <w:t>Hasanlou</w:t>
-      </w:r>
-      <w:proofErr w:type="spellEnd"/>
-      <w:r>
-        <w:rPr>
-          <w:rFonts w:eastAsia="Times New Roman" w:cs="Times New Roman"/>
-        </w:rPr>
-        <w:t xml:space="preserve">, M. (2019). HARMFUL ALGAL BLOOMS MONITORING USING SENTINEL-2 SATELLITE IMAGES. The International Archives of the Photogrammetry, Remote Sensing and Spatial Information Sciences, XLII-4/W18, 609–613. </w:t>
+        <w:t xml:space="preserve">Khalili, M. H., &amp; Hasanlou, M. (2019). HARMFUL ALGAL BLOOMS MONITORING USING SENTINEL-2 SATELLITE IMAGES. The International Archives of the Photogrammetry, Remote Sensing and Spatial Information Sciences, XLII-4/W18, 609–613. </w:t>
       </w:r>
       <w:hyperlink r:id="rId45" w:history="1">
         <w:r>
@@ -28279,238 +27126,108 @@
           <w:rFonts w:eastAsia="Times New Roman" w:cs="Times New Roman"/>
         </w:rPr>
       </w:pPr>
-      <w:proofErr w:type="spellStart"/>
-      <w:r>
-        <w:t>Khorram</w:t>
-      </w:r>
-      <w:proofErr w:type="spellEnd"/>
-      <w:r>
-        <w:t xml:space="preserve">, S., Catts, G. P., </w:t>
-      </w:r>
-      <w:proofErr w:type="spellStart"/>
-      <w:r>
-        <w:t>Cloern</w:t>
-      </w:r>
-      <w:proofErr w:type="spellEnd"/>
-      <w:r>
-        <w:t xml:space="preserve">, J. E., and Knight, A. W. (1987). </w:t>
+      <w:r>
+        <w:t xml:space="preserve">Khorram, S., Catts, G. P., Cloern, J. E., and Knight, A. W. (1987). </w:t>
       </w:r>
       <w:r>
         <w:rPr>
           <w:i/>
           <w:iCs/>
         </w:rPr>
-        <w:t xml:space="preserve">Modeling of </w:t>
-      </w:r>
-      <w:proofErr w:type="spellStart"/>
+        <w:t>Modeling of estuarne chlorophyll a from an airborne scanner</w:t>
+      </w:r>
+      <w:r>
+        <w:t xml:space="preserve">. IEEE Trans. Geosci. Rem. Sens. 25, 662–669. </w:t>
+      </w:r>
+      <w:r>
+        <w:fldChar w:fldCharType="begin"/>
+      </w:r>
+      <w:r>
+        <w:instrText xml:space="preserve"> HYPERLINK "https://doi.org/10.1109/tgrs.1987.289735" </w:instrText>
+      </w:r>
+      <w:r>
+        <w:fldChar w:fldCharType="separate"/>
+      </w:r>
+      <w:r>
+        <w:rPr>
+          <w:rStyle w:val="Hyperlink"/>
+        </w:rPr>
+        <w:t>https://</w:t>
+      </w:r>
+      <w:r>
+        <w:rPr>
+          <w:rStyle w:val="Hyperlink"/>
+        </w:rPr>
+        <w:t>doi</w:t>
+      </w:r>
+      <w:r>
+        <w:rPr>
+          <w:rStyle w:val="Hyperlink"/>
+        </w:rPr>
+        <w:t>.org/</w:t>
+      </w:r>
+      <w:r>
+        <w:rPr>
+          <w:rStyle w:val="Hyperlink"/>
+        </w:rPr>
+        <w:t>10.1109/tgrs.1987.289735</w:t>
+      </w:r>
+    </w:p>
+    <w:p>
+      <w:pPr>
+        <w:spacing w:after="0" w:line="240" w:lineRule="auto"/>
+        <w:ind w:left="720" w:hanging="720"/>
+        <w:rPr>
+          <w:rFonts w:eastAsia="Times New Roman" w:cs="Times New Roman"/>
+        </w:rPr>
+      </w:pPr>
+      <w:r>
+        <w:fldChar w:fldCharType="end"/>
+      </w:r>
+    </w:p>
+    <w:p>
+      <w:pPr>
+        <w:spacing w:after="100" w:afterAutospacing="1" w:line="240" w:lineRule="auto"/>
+        <w:ind w:left="720" w:hanging="720"/>
+      </w:pPr>
+      <w:r>
+        <w:t xml:space="preserve">Kurekin, A.A., Miller, P.I., Van der Woerd, H.J., (2014). </w:t>
+      </w:r>
       <w:r>
         <w:rPr>
           <w:i/>
           <w:iCs/>
         </w:rPr>
-        <w:t>estuarne</w:t>
-      </w:r>
-      <w:proofErr w:type="spellEnd"/>
+        <w:t>Satellite discrimination of Karenia mikimotoi and Phaeocystis harmful algal blooms in European coastal waters: merged classification of ocean colour data</w:t>
+      </w:r>
+      <w:r>
+        <w:t>. Harmful Algae 31, 163–176</w:t>
+      </w:r>
+    </w:p>
+    <w:p>
+      <w:pPr>
+        <w:spacing w:after="100" w:afterAutospacing="1" w:line="240" w:lineRule="auto"/>
+        <w:ind w:left="720" w:hanging="720"/>
+      </w:pPr>
+      <w:r>
+        <w:t xml:space="preserve">Le, C., Hu, C., English, D., Cannizzaro, J., Chen, Z., Feng, L., et al. (2013). </w:t>
+      </w:r>
       <w:r>
         <w:rPr>
           <w:i/>
           <w:iCs/>
         </w:rPr>
-        <w:t xml:space="preserve"> chlorophyll a from an airborne scanner</w:t>
-      </w:r>
-      <w:r>
-        <w:t xml:space="preserve">. IEEE Trans. </w:t>
-      </w:r>
-      <w:proofErr w:type="spellStart"/>
-      <w:r>
-        <w:t>Geosci</w:t>
-      </w:r>
-      <w:proofErr w:type="spellEnd"/>
-      <w:r>
-        <w:t xml:space="preserve">. Rem. Sens. 25, 662–669. </w:t>
-      </w:r>
-      <w:r>
-        <w:fldChar w:fldCharType="begin"/>
-      </w:r>
-      <w:r>
-        <w:instrText xml:space="preserve"> HYPERLINK "https://doi.org/10.1109/tgrs.1987.289735" </w:instrText>
-      </w:r>
-      <w:r>
-        <w:fldChar w:fldCharType="separate"/>
-      </w:r>
-      <w:r>
-        <w:rPr>
-          <w:rStyle w:val="Hyperlink"/>
-        </w:rPr>
-        <w:t>https://</w:t>
-      </w:r>
-      <w:r>
-        <w:rPr>
-          <w:rStyle w:val="Hyperlink"/>
-        </w:rPr>
-        <w:t>doi</w:t>
-      </w:r>
-      <w:r>
-        <w:rPr>
-          <w:rStyle w:val="Hyperlink"/>
-        </w:rPr>
-        <w:t>.org/</w:t>
-      </w:r>
-      <w:r>
-        <w:rPr>
-          <w:rStyle w:val="Hyperlink"/>
-        </w:rPr>
-        <w:t>10.1109/tgrs.1987.289735</w:t>
-      </w:r>
-    </w:p>
-    <w:p>
-      <w:pPr>
-        <w:spacing w:after="0" w:line="240" w:lineRule="auto"/>
-        <w:ind w:left="720" w:hanging="720"/>
-        <w:rPr>
-          <w:rFonts w:eastAsia="Times New Roman" w:cs="Times New Roman"/>
-        </w:rPr>
-      </w:pPr>
-      <w:r>
-        <w:fldChar w:fldCharType="end"/>
-      </w:r>
-    </w:p>
-    <w:p>
-      <w:pPr>
-        <w:spacing w:after="100" w:afterAutospacing="1" w:line="240" w:lineRule="auto"/>
-        <w:ind w:left="720" w:hanging="720"/>
-      </w:pPr>
-      <w:proofErr w:type="spellStart"/>
-      <w:r>
-        <w:t>Kurekin</w:t>
-      </w:r>
-      <w:proofErr w:type="spellEnd"/>
-      <w:r>
-        <w:t xml:space="preserve">, A.A., Miller, P.I., Van der </w:t>
-      </w:r>
-      <w:proofErr w:type="spellStart"/>
-      <w:r>
-        <w:t>Woerd</w:t>
-      </w:r>
-      <w:proofErr w:type="spellEnd"/>
-      <w:r>
-        <w:t xml:space="preserve">, H.J., (2014). </w:t>
-      </w:r>
-      <w:r>
-        <w:rPr>
-          <w:i/>
-          <w:iCs/>
-        </w:rPr>
-        <w:t xml:space="preserve">Satellite discrimination of </w:t>
-      </w:r>
-      <w:proofErr w:type="spellStart"/>
-      <w:r>
-        <w:rPr>
-          <w:i/>
-          <w:iCs/>
-        </w:rPr>
-        <w:t>Karenia</w:t>
-      </w:r>
-      <w:proofErr w:type="spellEnd"/>
-      <w:r>
-        <w:rPr>
-          <w:i/>
-          <w:iCs/>
-        </w:rPr>
-        <w:t xml:space="preserve"> </w:t>
-      </w:r>
-      <w:proofErr w:type="spellStart"/>
-      <w:r>
-        <w:rPr>
-          <w:i/>
-          <w:iCs/>
-        </w:rPr>
-        <w:t>mikimotoi</w:t>
-      </w:r>
-      <w:proofErr w:type="spellEnd"/>
-      <w:r>
-        <w:rPr>
-          <w:i/>
-          <w:iCs/>
-        </w:rPr>
-        <w:t xml:space="preserve"> and </w:t>
-      </w:r>
-      <w:proofErr w:type="spellStart"/>
-      <w:r>
-        <w:rPr>
-          <w:i/>
-          <w:iCs/>
-        </w:rPr>
-        <w:t>Phaeocystis</w:t>
-      </w:r>
-      <w:proofErr w:type="spellEnd"/>
-      <w:r>
-        <w:rPr>
-          <w:i/>
-          <w:iCs/>
-        </w:rPr>
-        <w:t xml:space="preserve"> harmful algal blooms in European coastal waters: merged classification of ocean </w:t>
-      </w:r>
-      <w:proofErr w:type="spellStart"/>
-      <w:r>
-        <w:rPr>
-          <w:i/>
-          <w:iCs/>
-        </w:rPr>
-        <w:t>colour</w:t>
-      </w:r>
-      <w:proofErr w:type="spellEnd"/>
-      <w:r>
-        <w:rPr>
-          <w:i/>
-          <w:iCs/>
-        </w:rPr>
-        <w:t xml:space="preserve"> data</w:t>
-      </w:r>
-      <w:r>
-        <w:t>. Harmful Algae 31, 163–176</w:t>
-      </w:r>
-    </w:p>
-    <w:p>
-      <w:pPr>
-        <w:spacing w:after="100" w:afterAutospacing="1" w:line="240" w:lineRule="auto"/>
-        <w:ind w:left="720" w:hanging="720"/>
-      </w:pPr>
-      <w:r>
-        <w:t xml:space="preserve">Le, C., Hu, C., English, D., Cannizzaro, J., Chen, Z., Feng, L., et al. (2013). </w:t>
-      </w:r>
-      <w:r>
-        <w:rPr>
-          <w:i/>
-          <w:iCs/>
-        </w:rPr>
         <w:t>Towards a long-term chlorophyll-a data record in a turbid estuary using MODIS observations</w:t>
       </w:r>
       <w:r>
-        <w:t xml:space="preserve">. Prog. </w:t>
-      </w:r>
-      <w:proofErr w:type="spellStart"/>
-      <w:r>
-        <w:t>Oceanogr</w:t>
-      </w:r>
-      <w:proofErr w:type="spellEnd"/>
-      <w:r>
-        <w:t xml:space="preserve">. 109, 90–103. </w:t>
+        <w:t xml:space="preserve">. Prog. Oceanogr. 109, 90–103. </w:t>
       </w:r>
       <w:hyperlink r:id="rId46" w:history="1">
-        <w:proofErr w:type="gramStart"/>
         <w:r>
           <w:rPr>
             <w:rStyle w:val="Hyperlink"/>
           </w:rPr>
-          <w:t>doi:10.1016/j.pocean</w:t>
-        </w:r>
-        <w:proofErr w:type="gramEnd"/>
-        <w:r>
-          <w:rPr>
-            <w:rStyle w:val="Hyperlink"/>
-          </w:rPr>
-          <w:t>.2012.10.002</w:t>
+          <w:t>doi:10.1016/j.pocean.2012.10.002</w:t>
         </w:r>
       </w:hyperlink>
     </w:p>
@@ -28546,126 +27263,168 @@
           <w:i/>
           <w:iCs/>
         </w:rPr>
-        <w:t xml:space="preserve">Applying remote sensing techniques to monitoring seasonal and interannual changes of aquatic vegetation in </w:t>
-      </w:r>
-      <w:proofErr w:type="spellStart"/>
+        <w:t>Applying remote sensing techniques to monitoring seasonal and interannual changes of aquatic vegetation in Taihu Lake</w:t>
+      </w:r>
+      <w:r>
+        <w:t>. China. Ecol Indic 60:503–513</w:t>
+      </w:r>
+    </w:p>
+    <w:p>
+      <w:pPr>
+        <w:spacing w:after="100" w:afterAutospacing="1" w:line="240" w:lineRule="auto"/>
+        <w:ind w:left="720" w:hanging="720"/>
+        <w:rPr>
+          <w:rStyle w:val="Hyperlink"/>
+        </w:rPr>
+      </w:pPr>
+      <w:r>
+        <w:t xml:space="preserve">Manuel, A., Blanco, A., Tamondong, A., Jalbuena, R., Cabrera, O., and Gege, P. (2020). </w:t>
+      </w:r>
       <w:r>
         <w:rPr>
           <w:i/>
           <w:iCs/>
         </w:rPr>
-        <w:t>Taihu</w:t>
-      </w:r>
-      <w:proofErr w:type="spellEnd"/>
+        <w:t>Optmization of bio-optical model parameters for turbid lake water quality estimation using Landsat 8 and wasi-2D</w:t>
+      </w:r>
+      <w:r>
+        <w:t xml:space="preserve">. Int. Arch. Photogram. Rem. </w:t>
+      </w:r>
+      <w:r>
+        <w:lastRenderedPageBreak/>
+        <w:t xml:space="preserve">Sens. Spatial Inf. Sci. 11, 67–72. </w:t>
+      </w:r>
+      <w:r>
+        <w:fldChar w:fldCharType="begin"/>
+      </w:r>
+      <w:r>
+        <w:instrText xml:space="preserve"> HYPERLINK "https://doi.org/10.5194/isprs-archives-xlii-3-w11-67-2020" </w:instrText>
+      </w:r>
+      <w:r>
+        <w:fldChar w:fldCharType="separate"/>
+      </w:r>
+      <w:r>
+        <w:rPr>
+          <w:rStyle w:val="Hyperlink"/>
+        </w:rPr>
+        <w:t>https://</w:t>
+      </w:r>
+      <w:r>
+        <w:rPr>
+          <w:rStyle w:val="Hyperlink"/>
+        </w:rPr>
+        <w:t>doi</w:t>
+      </w:r>
+      <w:r>
+        <w:rPr>
+          <w:rStyle w:val="Hyperlink"/>
+        </w:rPr>
+        <w:t>.org/</w:t>
+      </w:r>
+      <w:r>
+        <w:rPr>
+          <w:rStyle w:val="Hyperlink"/>
+        </w:rPr>
+        <w:t>10.5194/isprs-archives-xlii-3-w11-67-2020</w:t>
+      </w:r>
+    </w:p>
+    <w:p>
+      <w:pPr>
+        <w:spacing w:after="100" w:afterAutospacing="1" w:line="240" w:lineRule="auto"/>
+        <w:ind w:left="720" w:hanging="720"/>
+        <w:rPr>
+          <w:rStyle w:val="Hyperlink"/>
+        </w:rPr>
+      </w:pPr>
+      <w:r>
+        <w:fldChar w:fldCharType="end"/>
+      </w:r>
+      <w:r>
+        <w:t xml:space="preserve">Markham, B., Barsi, J., Kvaran, G., Ong, L., Kaita, E., Biggar, S., et al. (2014). </w:t>
+      </w:r>
       <w:r>
         <w:rPr>
           <w:i/>
           <w:iCs/>
         </w:rPr>
-        <w:t xml:space="preserve"> Lake</w:t>
-      </w:r>
-      <w:r>
-        <w:t xml:space="preserve">. China. </w:t>
-      </w:r>
-      <w:proofErr w:type="spellStart"/>
-      <w:r>
-        <w:t>Ecol</w:t>
-      </w:r>
-      <w:proofErr w:type="spellEnd"/>
-      <w:r>
-        <w:t xml:space="preserve"> Indic 60:503–513</w:t>
+        <w:t>Landsat-8 operational land imager radiometric calibration and stability</w:t>
+      </w:r>
+      <w:r>
+        <w:t xml:space="preserve">. Rem. Sens. 6, 12275–12308. </w:t>
+      </w:r>
+      <w:r>
+        <w:fldChar w:fldCharType="begin"/>
+      </w:r>
+      <w:r>
+        <w:instrText xml:space="preserve"> HYPERLINK "https://doi.org/10.3390/rs61212275" </w:instrText>
+      </w:r>
+      <w:r>
+        <w:fldChar w:fldCharType="separate"/>
+      </w:r>
+      <w:r>
+        <w:rPr>
+          <w:rStyle w:val="Hyperlink"/>
+        </w:rPr>
+        <w:t>https://</w:t>
+      </w:r>
+      <w:r>
+        <w:rPr>
+          <w:rStyle w:val="Hyperlink"/>
+        </w:rPr>
+        <w:t>doi</w:t>
+      </w:r>
+      <w:r>
+        <w:rPr>
+          <w:rStyle w:val="Hyperlink"/>
+        </w:rPr>
+        <w:t>.org/</w:t>
+      </w:r>
+      <w:r>
+        <w:rPr>
+          <w:rStyle w:val="Hyperlink"/>
+        </w:rPr>
+        <w:t xml:space="preserve">10.3390/rs61212275 </w:t>
       </w:r>
     </w:p>
     <w:p>
       <w:pPr>
         <w:spacing w:after="100" w:afterAutospacing="1" w:line="240" w:lineRule="auto"/>
         <w:ind w:left="720" w:hanging="720"/>
-        <w:rPr>
-          <w:rStyle w:val="Hyperlink"/>
-        </w:rPr>
-      </w:pPr>
-      <w:r>
-        <w:t xml:space="preserve">Manuel, A., Blanco, A., </w:t>
-      </w:r>
-      <w:proofErr w:type="spellStart"/>
-      <w:r>
-        <w:t>Tamondong</w:t>
-      </w:r>
-      <w:proofErr w:type="spellEnd"/>
-      <w:r>
-        <w:t xml:space="preserve">, A., </w:t>
-      </w:r>
-      <w:proofErr w:type="spellStart"/>
-      <w:r>
-        <w:t>Jalbuena</w:t>
-      </w:r>
-      <w:proofErr w:type="spellEnd"/>
-      <w:r>
-        <w:t xml:space="preserve">, R., Cabrera, O., and </w:t>
-      </w:r>
-      <w:proofErr w:type="spellStart"/>
-      <w:r>
-        <w:t>Gege</w:t>
-      </w:r>
-      <w:proofErr w:type="spellEnd"/>
-      <w:r>
-        <w:t xml:space="preserve">, P. (2020). </w:t>
-      </w:r>
-      <w:proofErr w:type="spellStart"/>
+      </w:pPr>
+      <w:r>
+        <w:fldChar w:fldCharType="end"/>
+      </w:r>
+      <w:r>
+        <w:t>Markham, B. L., Barsi, J. A., Morfitt, R., Choate, M., Montanaro, M., Arvidson, T., et al. (2015). “</w:t>
+      </w:r>
       <w:r>
         <w:rPr>
           <w:i/>
           <w:iCs/>
         </w:rPr>
-        <w:t>Optmization</w:t>
-      </w:r>
-      <w:proofErr w:type="spellEnd"/>
+        <w:t>Landsat 8: status and on-orbit performance</w:t>
+      </w:r>
+      <w:r>
+        <w:t>,” in SPIE remote sensing. Bellingham, WA: International Society for Optics and Photonics, 963908</w:t>
+      </w:r>
+    </w:p>
+    <w:p>
+      <w:pPr>
+        <w:spacing w:after="100" w:afterAutospacing="1" w:line="240" w:lineRule="auto"/>
+        <w:ind w:left="720" w:hanging="720"/>
+      </w:pPr>
+      <w:r>
+        <w:t xml:space="preserve">Matthews, M.W. et al., (2012). </w:t>
+      </w:r>
       <w:r>
         <w:rPr>
           <w:i/>
           <w:iCs/>
         </w:rPr>
-        <w:t xml:space="preserve"> of bio-optical model parameters for turbid lake water quality estimation using Landsat 8 and wasi-2D</w:t>
-      </w:r>
-      <w:r>
-        <w:t xml:space="preserve">. Int. Arch. Photogram. Rem. </w:t>
-      </w:r>
-      <w:r>
-        <w:lastRenderedPageBreak/>
-        <w:t xml:space="preserve">Sens. Spatial Inf. Sci. 11, 67–72. </w:t>
-      </w:r>
-      <w:r>
-        <w:fldChar w:fldCharType="begin"/>
-      </w:r>
-      <w:r>
-        <w:instrText xml:space="preserve"> HYPERLINK "https://doi.org/10.5194/isprs-archives-xlii-3-w11-67-2020" </w:instrText>
-      </w:r>
-      <w:r>
-        <w:fldChar w:fldCharType="separate"/>
-      </w:r>
-      <w:r>
-        <w:rPr>
-          <w:rStyle w:val="Hyperlink"/>
-        </w:rPr>
-        <w:t>https://</w:t>
-      </w:r>
-      <w:r>
-        <w:rPr>
-          <w:rStyle w:val="Hyperlink"/>
-        </w:rPr>
-        <w:t>doi</w:t>
-      </w:r>
-      <w:r>
-        <w:rPr>
-          <w:rStyle w:val="Hyperlink"/>
-        </w:rPr>
-        <w:t>.org/</w:t>
-      </w:r>
-      <w:r>
-        <w:rPr>
-          <w:rStyle w:val="Hyperlink"/>
-        </w:rPr>
-        <w:t>10.5194/isprs-archives-xlii-3-w11-67-2020</w:t>
+        <w:t>An algorithm for detecting trophic status (chlorophylla), cyanobacterial-dominance, surface scums and floating vegetation in Inland and coastal waters</w:t>
+      </w:r>
+      <w:r>
+        <w:t>. Remote Sensing of Environment 124, 637–652</w:t>
       </w:r>
     </w:p>
     <w:p>
@@ -28673,230 +27432,22 @@
         <w:spacing w:after="100" w:afterAutospacing="1" w:line="240" w:lineRule="auto"/>
         <w:ind w:left="720" w:hanging="720"/>
         <w:rPr>
-          <w:rStyle w:val="Hyperlink"/>
-        </w:rPr>
-      </w:pPr>
-      <w:r>
-        <w:fldChar w:fldCharType="end"/>
-      </w:r>
-      <w:r>
-        <w:t xml:space="preserve">Markham, B., </w:t>
-      </w:r>
-      <w:proofErr w:type="spellStart"/>
-      <w:r>
-        <w:t>Barsi</w:t>
-      </w:r>
-      <w:proofErr w:type="spellEnd"/>
-      <w:r>
-        <w:t xml:space="preserve">, J., </w:t>
-      </w:r>
-      <w:proofErr w:type="spellStart"/>
-      <w:r>
-        <w:t>Kvaran</w:t>
-      </w:r>
-      <w:proofErr w:type="spellEnd"/>
-      <w:r>
-        <w:t xml:space="preserve">, G., Ong, L., </w:t>
-      </w:r>
-      <w:proofErr w:type="spellStart"/>
-      <w:r>
-        <w:t>Kaita</w:t>
-      </w:r>
-      <w:proofErr w:type="spellEnd"/>
-      <w:r>
-        <w:t xml:space="preserve">, E., </w:t>
-      </w:r>
-      <w:proofErr w:type="spellStart"/>
-      <w:r>
-        <w:t>Biggar</w:t>
-      </w:r>
-      <w:proofErr w:type="spellEnd"/>
-      <w:r>
-        <w:t xml:space="preserve">, S., et al. (2014). </w:t>
-      </w:r>
-      <w:r>
-        <w:rPr>
           <w:i/>
           <w:iCs/>
         </w:rPr>
-        <w:t>Landsat-8 operational land imager radiometric calibration and stability</w:t>
-      </w:r>
-      <w:r>
-        <w:t xml:space="preserve">. Rem. Sens. 6, 12275–12308. </w:t>
-      </w:r>
-      <w:r>
-        <w:fldChar w:fldCharType="begin"/>
-      </w:r>
-      <w:r>
-        <w:instrText xml:space="preserve"> HYPERLINK "https://doi.org/10.3390/rs61212275" </w:instrText>
-      </w:r>
-      <w:r>
-        <w:fldChar w:fldCharType="separate"/>
-      </w:r>
-      <w:r>
-        <w:rPr>
-          <w:rStyle w:val="Hyperlink"/>
-        </w:rPr>
-        <w:t>https://</w:t>
-      </w:r>
-      <w:r>
-        <w:rPr>
-          <w:rStyle w:val="Hyperlink"/>
-        </w:rPr>
-        <w:t>doi</w:t>
-      </w:r>
-      <w:r>
-        <w:rPr>
-          <w:rStyle w:val="Hyperlink"/>
-        </w:rPr>
-        <w:t>.org/</w:t>
-      </w:r>
-      <w:r>
-        <w:rPr>
-          <w:rStyle w:val="Hyperlink"/>
-        </w:rPr>
-        <w:t xml:space="preserve">10.3390/rs61212275 </w:t>
-      </w:r>
-    </w:p>
-    <w:p>
-      <w:pPr>
-        <w:spacing w:after="100" w:afterAutospacing="1" w:line="240" w:lineRule="auto"/>
-        <w:ind w:left="720" w:hanging="720"/>
-      </w:pPr>
-      <w:r>
-        <w:fldChar w:fldCharType="end"/>
-      </w:r>
-      <w:r>
-        <w:t xml:space="preserve">Markham, B. L., </w:t>
-      </w:r>
-      <w:proofErr w:type="spellStart"/>
-      <w:r>
-        <w:t>Barsi</w:t>
-      </w:r>
-      <w:proofErr w:type="spellEnd"/>
-      <w:r>
-        <w:t xml:space="preserve">, J. A., Morfitt, R., Choate, M., </w:t>
-      </w:r>
-      <w:proofErr w:type="spellStart"/>
-      <w:r>
-        <w:t>Montanaro</w:t>
-      </w:r>
-      <w:proofErr w:type="spellEnd"/>
-      <w:r>
-        <w:t xml:space="preserve">, M., </w:t>
-      </w:r>
-      <w:proofErr w:type="spellStart"/>
-      <w:r>
-        <w:t>Arvidson</w:t>
-      </w:r>
-      <w:proofErr w:type="spellEnd"/>
-      <w:r>
-        <w:t>, T., et al. (2015). “</w:t>
+      </w:pPr>
+      <w:r>
+        <w:t xml:space="preserve">Mittenzwey, K. H., Ullrich, S., Gitelson, A., and Kondratiev, K. (1992). </w:t>
       </w:r>
       <w:r>
         <w:rPr>
           <w:i/>
           <w:iCs/>
         </w:rPr>
-        <w:t>Landsat 8: status and on-orbit performance</w:t>
-      </w:r>
-      <w:r>
-        <w:t>,” in SPIE remote sensing. Bellingham, WA: International Society for Optics and Photonics, 963908</w:t>
-      </w:r>
-    </w:p>
-    <w:p>
-      <w:pPr>
-        <w:spacing w:after="100" w:afterAutospacing="1" w:line="240" w:lineRule="auto"/>
-        <w:ind w:left="720" w:hanging="720"/>
-      </w:pPr>
-      <w:r>
-        <w:t xml:space="preserve">Matthews, M.W. et al., (2012). </w:t>
-      </w:r>
-      <w:r>
-        <w:rPr>
-          <w:i/>
-          <w:iCs/>
-        </w:rPr>
-        <w:t>An algorithm for detecting trophic status (</w:t>
-      </w:r>
-      <w:proofErr w:type="spellStart"/>
-      <w:r>
-        <w:rPr>
-          <w:i/>
-          <w:iCs/>
-        </w:rPr>
-        <w:t>chlorophylla</w:t>
-      </w:r>
-      <w:proofErr w:type="spellEnd"/>
-      <w:r>
-        <w:rPr>
-          <w:i/>
-          <w:iCs/>
-        </w:rPr>
-        <w:t>), cyanobacterial-dominance, surface scums and floating vegetation in Inland and coastal waters</w:t>
-      </w:r>
-      <w:r>
-        <w:t>. Remote Sensing of Environment 124, 637–652</w:t>
-      </w:r>
-    </w:p>
-    <w:p>
-      <w:pPr>
-        <w:spacing w:after="100" w:afterAutospacing="1" w:line="240" w:lineRule="auto"/>
-        <w:ind w:left="720" w:hanging="720"/>
-        <w:rPr>
-          <w:i/>
-          <w:iCs/>
-        </w:rPr>
-      </w:pPr>
-      <w:proofErr w:type="spellStart"/>
-      <w:r>
-        <w:t>Mittenzwey</w:t>
-      </w:r>
-      <w:proofErr w:type="spellEnd"/>
-      <w:r>
-        <w:t xml:space="preserve">, K. H., Ullrich, S., </w:t>
-      </w:r>
-      <w:proofErr w:type="spellStart"/>
-      <w:r>
-        <w:t>Gitelson</w:t>
-      </w:r>
-      <w:proofErr w:type="spellEnd"/>
-      <w:r>
-        <w:t xml:space="preserve">, A., and </w:t>
-      </w:r>
-      <w:proofErr w:type="spellStart"/>
-      <w:r>
-        <w:t>Kondratiev</w:t>
-      </w:r>
-      <w:proofErr w:type="spellEnd"/>
-      <w:r>
-        <w:t xml:space="preserve">, K. (1992). </w:t>
-      </w:r>
-      <w:r>
-        <w:rPr>
-          <w:i/>
-          <w:iCs/>
-        </w:rPr>
         <w:t>Determination of chlorophyll a of inland waters on the basis of spectral reflectance</w:t>
       </w:r>
       <w:r>
-        <w:t xml:space="preserve">. </w:t>
-      </w:r>
-      <w:proofErr w:type="spellStart"/>
-      <w:r>
-        <w:t>Limnol</w:t>
-      </w:r>
-      <w:proofErr w:type="spellEnd"/>
-      <w:r>
-        <w:t xml:space="preserve">. </w:t>
-      </w:r>
-      <w:proofErr w:type="spellStart"/>
-      <w:r>
-        <w:t>Oceanogr</w:t>
-      </w:r>
-      <w:proofErr w:type="spellEnd"/>
-      <w:r>
-        <w:t xml:space="preserve">. 37, 147–149. </w:t>
+        <w:t xml:space="preserve">. Limnol. Oceanogr. 37, 147–149. </w:t>
       </w:r>
       <w:r>
         <w:rPr>
@@ -28999,15 +27550,7 @@
         <w:ind w:left="720" w:hanging="720"/>
       </w:pPr>
       <w:r>
-        <w:t xml:space="preserve">Munday, J., and </w:t>
-      </w:r>
-      <w:proofErr w:type="spellStart"/>
-      <w:r>
-        <w:t>Zubkoff</w:t>
-      </w:r>
-      <w:proofErr w:type="spellEnd"/>
-      <w:r>
-        <w:t xml:space="preserve">, P. L. (1981). </w:t>
+        <w:t xml:space="preserve">Munday, J., and Zubkoff, P. L. (1981). </w:t>
       </w:r>
       <w:r>
         <w:rPr>
@@ -29017,15 +27560,7 @@
         <w:t>Remote sensing of dinoflagellate blooms in a turbid estuary</w:t>
       </w:r>
       <w:r>
-        <w:t xml:space="preserve">. </w:t>
-      </w:r>
-      <w:proofErr w:type="spellStart"/>
-      <w:r>
-        <w:t>Photogramm</w:t>
-      </w:r>
-      <w:proofErr w:type="spellEnd"/>
-      <w:r>
-        <w:t>. Eng. Rem. Sens. 47, 523–531.</w:t>
+        <w:t>. Photogramm. Eng. Rem. Sens. 47, 523–531.</w:t>
       </w:r>
     </w:p>
     <w:p>
@@ -29039,15 +27574,7 @@
         </w:rPr>
       </w:pPr>
       <w:r>
-        <w:t xml:space="preserve">Neil, C., </w:t>
-      </w:r>
-      <w:proofErr w:type="spellStart"/>
-      <w:r>
-        <w:t>Spyrakos</w:t>
-      </w:r>
-      <w:proofErr w:type="spellEnd"/>
-      <w:r>
-        <w:t xml:space="preserve">, E., Hunter, P. D., and Tyler, A. N. (2019). </w:t>
+        <w:t xml:space="preserve">Neil, C., Spyrakos, E., Hunter, P. D., and Tyler, A. N. (2019). </w:t>
       </w:r>
       <w:r>
         <w:rPr>
@@ -29105,7 +27632,6 @@
       <w:r>
         <w:fldChar w:fldCharType="end"/>
       </w:r>
-      <w:proofErr w:type="spellStart"/>
       <w:r>
         <w:t>Oc</w:t>
       </w:r>
@@ -29113,11 +27639,7 @@
         <w:t>h</w:t>
       </w:r>
       <w:r>
-        <w:t>umba</w:t>
-      </w:r>
-      <w:proofErr w:type="spellEnd"/>
-      <w:r>
-        <w:t xml:space="preserve">, P.B.O. (1987) </w:t>
+        <w:t xml:space="preserve">umba, P.B.O. (1987) </w:t>
       </w:r>
       <w:r>
         <w:rPr>
@@ -29151,21 +27673,7 @@
         <w:rPr>
           <w:rFonts w:eastAsia="Times New Roman" w:cs="Times New Roman"/>
         </w:rPr>
-        <w:t xml:space="preserve">Okello, W., &amp; </w:t>
-      </w:r>
-      <w:proofErr w:type="spellStart"/>
-      <w:r>
-        <w:rPr>
-          <w:rFonts w:eastAsia="Times New Roman" w:cs="Times New Roman"/>
-        </w:rPr>
-        <w:t>Kurmayer</w:t>
-      </w:r>
-      <w:proofErr w:type="spellEnd"/>
-      <w:r>
-        <w:rPr>
-          <w:rFonts w:eastAsia="Times New Roman" w:cs="Times New Roman"/>
-        </w:rPr>
-        <w:t>, R. (2011)</w:t>
+        <w:t>Okello, W., &amp; Kurmayer, R. (2011)</w:t>
       </w:r>
       <w:r>
         <w:rPr>
@@ -29209,42 +27717,17 @@
         <w:ind w:left="720" w:hanging="720"/>
       </w:pPr>
       <w:r>
-        <w:t xml:space="preserve">O’Reilly, J. E., </w:t>
-      </w:r>
-      <w:proofErr w:type="spellStart"/>
-      <w:r>
-        <w:t>Maritorena</w:t>
-      </w:r>
-      <w:proofErr w:type="spellEnd"/>
-      <w:r>
-        <w:t xml:space="preserve">, S., Mitchell, B. G., Siegel, D. A., Carder, K. L., Garver, S. A., et al. (1998). </w:t>
+        <w:t xml:space="preserve">O’Reilly, J. E., Maritorena, S., Mitchell, B. G., Siegel, D. A., Carder, K. L., Garver, S. A., et al. (1998). </w:t>
       </w:r>
       <w:r>
         <w:rPr>
           <w:i/>
           <w:iCs/>
         </w:rPr>
-        <w:t xml:space="preserve">Ocean color chlorophyll algorithms for </w:t>
-      </w:r>
-      <w:proofErr w:type="spellStart"/>
-      <w:r>
-        <w:rPr>
-          <w:i/>
-          <w:iCs/>
-        </w:rPr>
-        <w:t>SeaWiFS</w:t>
-      </w:r>
-      <w:proofErr w:type="spellEnd"/>
-      <w:r>
-        <w:t xml:space="preserve">. J. </w:t>
-      </w:r>
-      <w:proofErr w:type="spellStart"/>
-      <w:r>
-        <w:t>Geophys</w:t>
-      </w:r>
-      <w:proofErr w:type="spellEnd"/>
-      <w:r>
-        <w:t xml:space="preserve">. Res. 103, 24937–24953. </w:t>
+        <w:t>Ocean color chlorophyll algorithms for SeaWiFS</w:t>
+      </w:r>
+      <w:r>
+        <w:t xml:space="preserve">. J. Geophys. Res. 103, 24937–24953. </w:t>
       </w:r>
       <w:r>
         <w:fldChar w:fldCharType="begin"/>
@@ -29307,61 +27790,13 @@
       </w:pPr>
       <w:r>
         <w:lastRenderedPageBreak/>
-        <w:t xml:space="preserve">Owen M. </w:t>
-      </w:r>
-      <w:proofErr w:type="spellStart"/>
-      <w:r>
-        <w:t>Dohertyb</w:t>
-      </w:r>
-      <w:proofErr w:type="spellEnd"/>
-      <w:r>
-        <w:t>,</w:t>
+        <w:t>Owen M. Dohertyb,</w:t>
       </w:r>
       <w:r>
         <w:t xml:space="preserve"> </w:t>
       </w:r>
       <w:r>
-        <w:t xml:space="preserve">Christopher J. </w:t>
-      </w:r>
-      <w:proofErr w:type="spellStart"/>
-      <w:r>
-        <w:t>Goblera</w:t>
-      </w:r>
-      <w:proofErr w:type="spellEnd"/>
-      <w:r>
-        <w:t xml:space="preserve">, Theresa K. </w:t>
-      </w:r>
-      <w:proofErr w:type="spellStart"/>
-      <w:r>
-        <w:t>Hattenrath-Lehmanna</w:t>
-      </w:r>
-      <w:proofErr w:type="spellEnd"/>
-      <w:r>
-        <w:t xml:space="preserve">, Andrew W. </w:t>
-      </w:r>
-      <w:proofErr w:type="spellStart"/>
-      <w:r>
-        <w:t>Griffitha</w:t>
-      </w:r>
-      <w:proofErr w:type="spellEnd"/>
-      <w:r>
-        <w:t xml:space="preserve">, </w:t>
-      </w:r>
-      <w:proofErr w:type="spellStart"/>
-      <w:r>
-        <w:t>Yoonja</w:t>
-      </w:r>
-      <w:proofErr w:type="spellEnd"/>
-      <w:r>
-        <w:t xml:space="preserve"> Kanga, and R. Wayne </w:t>
-      </w:r>
-      <w:proofErr w:type="spellStart"/>
-      <w:r>
-        <w:t>Litakerc</w:t>
-      </w:r>
-      <w:proofErr w:type="spellEnd"/>
-      <w:r>
-        <w:t xml:space="preserve">., (2017). </w:t>
+        <w:t xml:space="preserve">Christopher J. Goblera, Theresa K. Hattenrath-Lehmanna, Andrew W. Griffitha, Yoonja Kanga, and R. Wayne Litakerc., (2017). </w:t>
       </w:r>
       <w:r>
         <w:rPr>
@@ -29400,13 +27835,8 @@
           <w:rStyle w:val="Hyperlink"/>
         </w:rPr>
       </w:pPr>
-      <w:proofErr w:type="spellStart"/>
-      <w:r>
-        <w:t>Pahlevan</w:t>
-      </w:r>
-      <w:proofErr w:type="spellEnd"/>
-      <w:r>
-        <w:t xml:space="preserve">, N., Lee, Z., Wei, J., Schaff, C., Schott, J., and Berk, A. (2014). </w:t>
+      <w:r>
+        <w:t xml:space="preserve">Pahlevan, N., Lee, Z., Wei, J., Schaff, C., Schott, J., and Berk, A. (2014). </w:t>
       </w:r>
       <w:r>
         <w:rPr>
@@ -29473,59 +27903,58 @@
         </w:rPr>
       </w:pPr>
       <w:r>
-        <w:t xml:space="preserve">Qin BQ, Zhu GW, Gao G, Zhang YL, Li W, </w:t>
-      </w:r>
-      <w:proofErr w:type="spellStart"/>
-      <w:r>
-        <w:t>Paerl</w:t>
-      </w:r>
-      <w:proofErr w:type="spellEnd"/>
-      <w:r>
-        <w:t xml:space="preserve"> HW, Carmichael WW (2010) </w:t>
+        <w:t xml:space="preserve">Qin BQ, Zhu GW, Gao G, Zhang YL, Li W, Paerl HW, Carmichael WW (2010) </w:t>
       </w:r>
       <w:r>
         <w:rPr>
           <w:i/>
           <w:iCs/>
         </w:rPr>
-        <w:t xml:space="preserve">A drinking water crisis in Lake </w:t>
-      </w:r>
-      <w:proofErr w:type="spellStart"/>
+        <w:t>A drinking water crisis in Lake Taihu, China</w:t>
+      </w:r>
+      <w:r>
+        <w:t>: linkage to climatic variability and lake management. Environ Manag 45:105– 112</w:t>
+      </w:r>
+    </w:p>
+    <w:p>
+      <w:pPr>
+        <w:spacing w:after="0" w:line="240" w:lineRule="auto"/>
+        <w:ind w:left="720" w:hanging="720"/>
+        <w:rPr>
+          <w:color w:val="0563C1" w:themeColor="hyperlink"/>
+          <w:u w:val="single"/>
+        </w:rPr>
+      </w:pPr>
+    </w:p>
+    <w:p>
+      <w:pPr>
+        <w:spacing w:after="0" w:line="240" w:lineRule="auto"/>
+        <w:ind w:left="720" w:hanging="720"/>
+      </w:pPr>
+      <w:r>
+        <w:t xml:space="preserve">Qin BQ, Yang GJ, </w:t>
+      </w:r>
+      <w:r>
+        <w:t xml:space="preserve"> </w:t>
+      </w:r>
+      <w:r>
+        <w:t xml:space="preserve">Ma JR, Deng JM, Li W, Wu TF, Liu LZ, Gao G, Zhu GW, Zhang YL (2016) </w:t>
+      </w:r>
       <w:r>
         <w:rPr>
           <w:i/>
           <w:iCs/>
         </w:rPr>
-        <w:t>Taihu</w:t>
-      </w:r>
-      <w:proofErr w:type="spellEnd"/>
-      <w:r>
-        <w:rPr>
-          <w:i/>
-          <w:iCs/>
-        </w:rPr>
-        <w:t>, China</w:t>
-      </w:r>
-      <w:r>
-        <w:t xml:space="preserve">: linkage to climatic variability and lake management. Environ </w:t>
-      </w:r>
-      <w:proofErr w:type="spellStart"/>
-      <w:r>
-        <w:t>Manag</w:t>
-      </w:r>
-      <w:proofErr w:type="spellEnd"/>
-      <w:r>
-        <w:t xml:space="preserve"> 45:105– 112</w:t>
+        <w:t>Dynamics of variability and mechanism of harmful cyanobacteria bloom in Lake Taihu, China</w:t>
+      </w:r>
+      <w:r>
+        <w:t>. Chin Sci Bull 61:759–770</w:t>
       </w:r>
     </w:p>
     <w:p>
       <w:pPr>
         <w:spacing w:after="0" w:line="240" w:lineRule="auto"/>
         <w:ind w:left="720" w:hanging="720"/>
-        <w:rPr>
-          <w:color w:val="0563C1" w:themeColor="hyperlink"/>
-          <w:u w:val="single"/>
-        </w:rPr>
       </w:pPr>
     </w:p>
     <w:p>
@@ -29534,73 +27963,10 @@
         <w:ind w:left="720" w:hanging="720"/>
       </w:pPr>
       <w:r>
-        <w:t xml:space="preserve">Qin BQ, Yang </w:t>
-      </w:r>
-      <w:proofErr w:type="gramStart"/>
-      <w:r>
-        <w:t xml:space="preserve">GJ, </w:t>
-      </w:r>
-      <w:r>
-        <w:t xml:space="preserve"> </w:t>
-      </w:r>
-      <w:r>
-        <w:t>Ma</w:t>
-      </w:r>
-      <w:proofErr w:type="gramEnd"/>
-      <w:r>
-        <w:t xml:space="preserve"> JR, Deng JM, Li W, Wu TF, Liu LZ, Gao G, Zhu GW, Zhang YL (2016) </w:t>
-      </w:r>
-      <w:r>
-        <w:rPr>
-          <w:i/>
-          <w:iCs/>
-        </w:rPr>
-        <w:t xml:space="preserve">Dynamics of variability and mechanism of harmful cyanobacteria bloom in Lake </w:t>
-      </w:r>
-      <w:proofErr w:type="spellStart"/>
-      <w:r>
-        <w:rPr>
-          <w:i/>
-          <w:iCs/>
-        </w:rPr>
-        <w:t>Taihu</w:t>
-      </w:r>
-      <w:proofErr w:type="spellEnd"/>
-      <w:r>
-        <w:rPr>
-          <w:i/>
-          <w:iCs/>
-        </w:rPr>
-        <w:t>, China</w:t>
-      </w:r>
-      <w:r>
-        <w:t>. Chin Sci Bull 61:759–770</w:t>
-      </w:r>
-    </w:p>
-    <w:p>
-      <w:pPr>
-        <w:spacing w:after="0" w:line="240" w:lineRule="auto"/>
-        <w:ind w:left="720" w:hanging="720"/>
-      </w:pPr>
-    </w:p>
-    <w:p>
-      <w:pPr>
-        <w:spacing w:after="0" w:line="240" w:lineRule="auto"/>
-        <w:ind w:left="720" w:hanging="720"/>
-      </w:pPr>
-      <w:r>
-        <w:t xml:space="preserve">Raju, K.R.S.R.; Varma, </w:t>
-      </w:r>
-      <w:proofErr w:type="gramStart"/>
-      <w:r>
-        <w:t>G.H.K.</w:t>
-      </w:r>
-      <w:r>
-        <w:t>(</w:t>
-      </w:r>
-      <w:proofErr w:type="gramEnd"/>
-      <w:r>
-        <w:t>2017).</w:t>
+        <w:t>Raju, K.R.S.R.; Varma, G.H.K.</w:t>
+      </w:r>
+      <w:r>
+        <w:t>(2017).</w:t>
       </w:r>
       <w:r>
         <w:t xml:space="preserve"> Knowledge based real time monitoring system for aquaculture Using IoT. In Proceedings of the 7th IEEE International Advanced Computing Conference, IACC 2017, Hyderabad, India; pp. 318–321.</w:t>
@@ -29623,15 +27989,7 @@
         <w:ind w:left="720" w:hanging="720"/>
       </w:pPr>
       <w:r>
-        <w:t xml:space="preserve">Richard, J.; Richard, B.; Jakub, N.; Christopher, N.; Min, X.; Song, S.; Bo, Y.; </w:t>
-      </w:r>
-      <w:proofErr w:type="spellStart"/>
-      <w:r>
-        <w:t>Hongxing</w:t>
-      </w:r>
-      <w:proofErr w:type="spellEnd"/>
-      <w:r>
-        <w:t>, L.; Erich, E.; Molly, R.; et al (2018) Evaluating the portability of satellite derived chlorophyll-a algorithms for temperate inland lakes using airborne hyperspectral imagery and dense surface observations. Harmful Algae, 76, 35–46.</w:t>
+        <w:t>Richard, J.; Richard, B.; Jakub, N.; Christopher, N.; Min, X.; Song, S.; Bo, Y.; Hongxing, L.; Erich, E.; Molly, R.; et al (2018) Evaluating the portability of satellite derived chlorophyll-a algorithms for temperate inland lakes using airborne hyperspectral imagery and dense surface observations. Harmful Algae, 76, 35–46.</w:t>
       </w:r>
     </w:p>
     <w:p>
@@ -29670,45 +28028,8 @@
         <w:spacing w:after="0" w:line="240" w:lineRule="auto"/>
         <w:ind w:left="720" w:hanging="720"/>
       </w:pPr>
-      <w:proofErr w:type="spellStart"/>
-      <w:r>
-        <w:t>Rhinane</w:t>
-      </w:r>
-      <w:proofErr w:type="spellEnd"/>
-      <w:r>
-        <w:t xml:space="preserve"> H, </w:t>
-      </w:r>
-      <w:proofErr w:type="spellStart"/>
-      <w:r>
-        <w:t>Hilali</w:t>
-      </w:r>
-      <w:proofErr w:type="spellEnd"/>
-      <w:r>
-        <w:t xml:space="preserve"> A, </w:t>
-      </w:r>
-      <w:proofErr w:type="spellStart"/>
-      <w:r>
-        <w:t>Bahi</w:t>
-      </w:r>
-      <w:proofErr w:type="spellEnd"/>
-      <w:r>
-        <w:t xml:space="preserve"> H, </w:t>
-      </w:r>
-      <w:proofErr w:type="spellStart"/>
-      <w:r>
-        <w:t>Berrada</w:t>
-      </w:r>
-      <w:proofErr w:type="spellEnd"/>
-      <w:r>
-        <w:t xml:space="preserve"> A. 2012. Contribution of Landsat data for the detection of urban heat islands areas Case of Casablanca. J </w:t>
-      </w:r>
-      <w:proofErr w:type="spellStart"/>
-      <w:r>
-        <w:t>Geog</w:t>
-      </w:r>
-      <w:proofErr w:type="spellEnd"/>
-      <w:r>
-        <w:t xml:space="preserve"> Inf Syst. 04:20–26.</w:t>
+      <w:r>
+        <w:t>Rhinane H, Hilali A, Bahi H, Berrada A. 2012. Contribution of Landsat data for the detection of urban heat islands areas Case of Casablanca. J Geog Inf Syst. 04:20–26.</w:t>
       </w:r>
     </w:p>
     <w:p>
@@ -29753,21 +28074,8 @@
         <w:spacing w:after="0" w:line="240" w:lineRule="auto"/>
         <w:ind w:left="720" w:hanging="720"/>
       </w:pPr>
-      <w:proofErr w:type="spellStart"/>
-      <w:r>
-        <w:t>Rundquist</w:t>
-      </w:r>
-      <w:proofErr w:type="spellEnd"/>
-      <w:r>
-        <w:t xml:space="preserve">, D. C., Han, L., </w:t>
-      </w:r>
-      <w:proofErr w:type="spellStart"/>
-      <w:r>
-        <w:t>Schalles</w:t>
-      </w:r>
-      <w:proofErr w:type="spellEnd"/>
-      <w:r>
-        <w:t xml:space="preserve">, J. F., and Peake, J. S. (1996). </w:t>
+      <w:r>
+        <w:t xml:space="preserve">Rundquist, D. C., Han, L., Schalles, J. F., and Peake, J. S. (1996). </w:t>
       </w:r>
       <w:r>
         <w:rPr>
@@ -29777,15 +28085,7 @@
         <w:t>Remote measurement of algal chlorophyll in surface waters: the case for the first derivative of reflectance near 690 nm</w:t>
       </w:r>
       <w:r>
-        <w:t xml:space="preserve">. </w:t>
-      </w:r>
-      <w:proofErr w:type="spellStart"/>
-      <w:r>
-        <w:t>Photogramm</w:t>
-      </w:r>
-      <w:proofErr w:type="spellEnd"/>
-      <w:r>
-        <w:t>. Eng. Rem. Sens. 62, 195–200.</w:t>
+        <w:t>. Photogramm. Eng. Rem. Sens. 62, 195–200.</w:t>
       </w:r>
     </w:p>
     <w:p>
@@ -29804,15 +28104,7 @@
         </w:rPr>
       </w:pPr>
       <w:r>
-        <w:t xml:space="preserve">Ryu, J.-H., Han, H.-J., Cho, S., Park, Y.-J., and </w:t>
-      </w:r>
-      <w:proofErr w:type="spellStart"/>
-      <w:r>
-        <w:t>Ahn</w:t>
-      </w:r>
-      <w:proofErr w:type="spellEnd"/>
-      <w:r>
-        <w:t xml:space="preserve">, Y.-H. (2012). Overview of geostationary ocean color imager (GOCI) and GOCI data processing system (GDPS). Ocean Sci. J. 47, 223–233. </w:t>
+        <w:t xml:space="preserve">Ryu, J.-H., Han, H.-J., Cho, S., Park, Y.-J., and Ahn, Y.-H. (2012). Overview of geostationary ocean color imager (GOCI) and GOCI data processing system (GDPS). Ocean Sci. J. 47, 223–233. </w:t>
       </w:r>
       <w:r>
         <w:fldChar w:fldCharType="begin"/>
@@ -29853,22 +28145,9 @@
           <w:rFonts w:eastAsia="Times New Roman" w:cs="Times New Roman"/>
         </w:rPr>
       </w:pPr>
-      <w:proofErr w:type="spellStart"/>
       <w:r>
         <w:lastRenderedPageBreak/>
-        <w:t>Santoleri</w:t>
-      </w:r>
-      <w:proofErr w:type="spellEnd"/>
-      <w:r>
-        <w:t xml:space="preserve"> R. et al., “Year-to-year variability of the phytoplankton bloom in the southern </w:t>
-      </w:r>
-      <w:proofErr w:type="spellStart"/>
-      <w:r>
-        <w:t>adriatic</w:t>
-      </w:r>
-      <w:proofErr w:type="spellEnd"/>
-      <w:r>
-        <w:t xml:space="preserve"> sea (1998-2000): sea-viewing wide field-of-view sensor observations and modeling study,” Journal of Geophysical Research, vol. 108, p. 8122, 2003</w:t>
+        <w:t>Santoleri R. et al., “Year-to-year variability of the phytoplankton bloom in the southern adriatic sea (1998-2000): sea-viewing wide field-of-view sensor observations and modeling study,” Journal of Geophysical Research, vol. 108, p. 8122, 2003</w:t>
       </w:r>
     </w:p>
     <w:p>
@@ -29881,75 +28160,11 @@
           <w:u w:val="single"/>
         </w:rPr>
       </w:pPr>
-      <w:proofErr w:type="spellStart"/>
       <w:r>
         <w:rPr>
           <w:rFonts w:eastAsia="Times New Roman" w:cs="Times New Roman"/>
         </w:rPr>
-        <w:t>Simiyu</w:t>
-      </w:r>
-      <w:proofErr w:type="spellEnd"/>
-      <w:r>
-        <w:rPr>
-          <w:rFonts w:eastAsia="Times New Roman" w:cs="Times New Roman"/>
-        </w:rPr>
-        <w:t xml:space="preserve">, B., </w:t>
-      </w:r>
-      <w:proofErr w:type="spellStart"/>
-      <w:r>
-        <w:rPr>
-          <w:rFonts w:eastAsia="Times New Roman" w:cs="Times New Roman"/>
-        </w:rPr>
-        <w:t>Oduor</w:t>
-      </w:r>
-      <w:proofErr w:type="spellEnd"/>
-      <w:r>
-        <w:rPr>
-          <w:rFonts w:eastAsia="Times New Roman" w:cs="Times New Roman"/>
-        </w:rPr>
-        <w:t xml:space="preserve">, S., </w:t>
-      </w:r>
-      <w:proofErr w:type="spellStart"/>
-      <w:r>
-        <w:rPr>
-          <w:rFonts w:eastAsia="Times New Roman" w:cs="Times New Roman"/>
-        </w:rPr>
-        <w:t>Rohrlack</w:t>
-      </w:r>
-      <w:proofErr w:type="spellEnd"/>
-      <w:r>
-        <w:rPr>
-          <w:rFonts w:eastAsia="Times New Roman" w:cs="Times New Roman"/>
-        </w:rPr>
-        <w:t xml:space="preserve">, T., </w:t>
-      </w:r>
-      <w:proofErr w:type="spellStart"/>
-      <w:r>
-        <w:rPr>
-          <w:rFonts w:eastAsia="Times New Roman" w:cs="Times New Roman"/>
-        </w:rPr>
-        <w:t>Sitoki</w:t>
-      </w:r>
-      <w:proofErr w:type="spellEnd"/>
-      <w:r>
-        <w:rPr>
-          <w:rFonts w:eastAsia="Times New Roman" w:cs="Times New Roman"/>
-        </w:rPr>
-        <w:t xml:space="preserve">, L., &amp; </w:t>
-      </w:r>
-      <w:proofErr w:type="spellStart"/>
-      <w:r>
-        <w:rPr>
-          <w:rFonts w:eastAsia="Times New Roman" w:cs="Times New Roman"/>
-        </w:rPr>
-        <w:t>Kurmayer</w:t>
-      </w:r>
-      <w:proofErr w:type="spellEnd"/>
-      <w:r>
-        <w:rPr>
-          <w:rFonts w:eastAsia="Times New Roman" w:cs="Times New Roman"/>
-        </w:rPr>
-        <w:t xml:space="preserve">, R. (2018). Microcystin Content in Phytoplankton and in Small Fish from Eutrophic Nyanza Gulf, Lake Victoria, Kenya. Toxins, 10(7), 275. </w:t>
+        <w:t xml:space="preserve">Simiyu, B., Oduor, S., Rohrlack, T., Sitoki, L., &amp; Kurmayer, R. (2018). Microcystin Content in Phytoplankton and in Small Fish from Eutrophic Nyanza Gulf, Lake Victoria, Kenya. Toxins, 10(7), 275. </w:t>
       </w:r>
       <w:hyperlink r:id="rId50" w:history="1">
         <w:r>
@@ -29978,45 +28193,8 @@
         <w:spacing w:after="0" w:line="240" w:lineRule="auto"/>
         <w:ind w:left="720" w:hanging="720"/>
       </w:pPr>
-      <w:proofErr w:type="spellStart"/>
-      <w:r>
-        <w:t>Sitoki</w:t>
-      </w:r>
-      <w:proofErr w:type="spellEnd"/>
-      <w:r>
-        <w:t xml:space="preserve">, L.; </w:t>
-      </w:r>
-      <w:proofErr w:type="spellStart"/>
-      <w:r>
-        <w:t>Kurmayer</w:t>
-      </w:r>
-      <w:proofErr w:type="spellEnd"/>
-      <w:r>
-        <w:t xml:space="preserve">, R.; </w:t>
-      </w:r>
-      <w:proofErr w:type="spellStart"/>
-      <w:r>
-        <w:t>Rott</w:t>
-      </w:r>
-      <w:proofErr w:type="spellEnd"/>
-      <w:r>
-        <w:t xml:space="preserve">, </w:t>
-      </w:r>
-      <w:proofErr w:type="gramStart"/>
-      <w:r>
-        <w:t>E(</w:t>
-      </w:r>
-      <w:proofErr w:type="gramEnd"/>
-      <w:r>
-        <w:t xml:space="preserve">2012). Spatial variation of phytoplankton composition, biovolume, and resulting microcystin concentrations in the Nyanza Gulf (Lake Victoria, Kenya). </w:t>
-      </w:r>
-      <w:proofErr w:type="spellStart"/>
-      <w:r>
-        <w:t>Hydrobiologia</w:t>
-      </w:r>
-      <w:proofErr w:type="spellEnd"/>
-      <w:r>
-        <w:t>, 691, 109–122.</w:t>
+      <w:r>
+        <w:t>Sitoki, L.; Kurmayer, R.; Rott, E(2012). Spatial variation of phytoplankton composition, biovolume, and resulting microcystin concentrations in the Nyanza Gulf (Lake Victoria, Kenya). Hydrobiologia, 691, 109–122.</w:t>
       </w:r>
     </w:p>
     <w:p>
@@ -30035,63 +28213,7 @@
         </w:rPr>
       </w:pPr>
       <w:r>
-        <w:t xml:space="preserve">Smith, B., </w:t>
-      </w:r>
-      <w:proofErr w:type="spellStart"/>
-      <w:r>
-        <w:t>Pahlevan</w:t>
-      </w:r>
-      <w:proofErr w:type="spellEnd"/>
-      <w:r>
-        <w:t xml:space="preserve">, N., </w:t>
-      </w:r>
-      <w:proofErr w:type="spellStart"/>
-      <w:r>
-        <w:t>Schalles</w:t>
-      </w:r>
-      <w:proofErr w:type="spellEnd"/>
-      <w:r>
-        <w:t xml:space="preserve">, J., Ruberg, S., </w:t>
-      </w:r>
-      <w:proofErr w:type="spellStart"/>
-      <w:r>
-        <w:t>Errera</w:t>
-      </w:r>
-      <w:proofErr w:type="spellEnd"/>
-      <w:r>
-        <w:t xml:space="preserve">, R., Ma, R., </w:t>
-      </w:r>
-      <w:proofErr w:type="spellStart"/>
-      <w:r>
-        <w:t>Giardino</w:t>
-      </w:r>
-      <w:proofErr w:type="spellEnd"/>
-      <w:r>
-        <w:t xml:space="preserve">, C., </w:t>
-      </w:r>
-      <w:proofErr w:type="spellStart"/>
-      <w:r>
-        <w:t>Bresciani</w:t>
-      </w:r>
-      <w:proofErr w:type="spellEnd"/>
-      <w:r>
-        <w:t xml:space="preserve">, M., Barbosa, C., Moore, T., Fernandez, V., </w:t>
-      </w:r>
-      <w:proofErr w:type="spellStart"/>
-      <w:r>
-        <w:t>Alikas</w:t>
-      </w:r>
-      <w:proofErr w:type="spellEnd"/>
-      <w:r>
-        <w:t xml:space="preserve">, K., &amp; </w:t>
-      </w:r>
-      <w:proofErr w:type="spellStart"/>
-      <w:r>
-        <w:t>Kangro</w:t>
-      </w:r>
-      <w:proofErr w:type="spellEnd"/>
-      <w:r>
-        <w:t xml:space="preserve">, K. (2021). A Chlorophyll-a Algorithm for Landsat-8 Based on Mixture Density Networks. </w:t>
+        <w:t xml:space="preserve">Smith, B., Pahlevan, N., Schalles, J., Ruberg, S., Errera, R., Ma, R., Giardino, C., Bresciani, M., Barbosa, C., Moore, T., Fernandez, V., Alikas, K., &amp; Kangro, K. (2021). A Chlorophyll-a Algorithm for Landsat-8 Based on Mixture Density Networks. </w:t>
       </w:r>
       <w:r>
         <w:rPr>
@@ -30224,15 +28346,7 @@
         <w:ind w:left="720" w:hanging="720"/>
       </w:pPr>
       <w:r>
-        <w:t xml:space="preserve">Snyder, J., Boss, E., </w:t>
-      </w:r>
-      <w:proofErr w:type="spellStart"/>
-      <w:r>
-        <w:t>Weatherbee</w:t>
-      </w:r>
-      <w:proofErr w:type="spellEnd"/>
-      <w:r>
-        <w:t xml:space="preserve">, R., Thomas, A. C., Brady, D., and Newell, C. (2017). </w:t>
+        <w:t xml:space="preserve">Snyder, J., Boss, E., Weatherbee, R., Thomas, A. C., Brady, D., and Newell, C. (2017). </w:t>
       </w:r>
       <w:r>
         <w:rPr>
@@ -30259,21 +28373,7 @@
         <w:rPr>
           <w:rFonts w:eastAsia="Times New Roman" w:cs="Times New Roman"/>
         </w:rPr>
-        <w:t xml:space="preserve">Song, W., Dolan, J., Cline, D., &amp; </w:t>
-      </w:r>
-      <w:proofErr w:type="spellStart"/>
-      <w:r>
-        <w:rPr>
-          <w:rFonts w:eastAsia="Times New Roman" w:cs="Times New Roman"/>
-        </w:rPr>
-        <w:t>Xiong</w:t>
-      </w:r>
-      <w:proofErr w:type="spellEnd"/>
-      <w:r>
-        <w:rPr>
-          <w:rFonts w:eastAsia="Times New Roman" w:cs="Times New Roman"/>
-        </w:rPr>
-        <w:t xml:space="preserve">, G. (2015). Learning-Based Algal Bloom Event Recognition for Oceanographic Decision Support System Using Remote Sensing Data. Remote Sensing, 7(10), 13564–13585. </w:t>
+        <w:t xml:space="preserve">Song, W., Dolan, J., Cline, D., &amp; Xiong, G. (2015). Learning-Based Algal Bloom Event Recognition for Oceanographic Decision Support System Using Remote Sensing Data. Remote Sensing, 7(10), 13564–13585. </w:t>
       </w:r>
       <w:hyperlink r:id="rId54" w:history="1">
         <w:r>
@@ -30296,47 +28396,11 @@
           <w:u w:val="single"/>
         </w:rPr>
       </w:pPr>
-      <w:proofErr w:type="spellStart"/>
       <w:r>
         <w:rPr>
           <w:rFonts w:eastAsia="Times New Roman" w:cs="Times New Roman"/>
         </w:rPr>
-        <w:t>Tamatamah</w:t>
-      </w:r>
-      <w:proofErr w:type="spellEnd"/>
-      <w:r>
-        <w:rPr>
-          <w:rFonts w:eastAsia="Times New Roman" w:cs="Times New Roman"/>
-        </w:rPr>
-        <w:t xml:space="preserve">, R. A., </w:t>
-      </w:r>
-      <w:proofErr w:type="spellStart"/>
-      <w:r>
-        <w:rPr>
-          <w:rFonts w:eastAsia="Times New Roman" w:cs="Times New Roman"/>
-        </w:rPr>
-        <w:t>Hecky</w:t>
-      </w:r>
-      <w:proofErr w:type="spellEnd"/>
-      <w:r>
-        <w:rPr>
-          <w:rFonts w:eastAsia="Times New Roman" w:cs="Times New Roman"/>
-        </w:rPr>
-        <w:t xml:space="preserve">, R. E., &amp; Duthie, </w:t>
-      </w:r>
-      <w:proofErr w:type="spellStart"/>
-      <w:r>
-        <w:rPr>
-          <w:rFonts w:eastAsia="Times New Roman" w:cs="Times New Roman"/>
-        </w:rPr>
-        <w:t>HamishC</w:t>
-      </w:r>
-      <w:proofErr w:type="spellEnd"/>
-      <w:r>
-        <w:rPr>
-          <w:rFonts w:eastAsia="Times New Roman" w:cs="Times New Roman"/>
-        </w:rPr>
-        <w:t xml:space="preserve">. (2005). </w:t>
+        <w:t xml:space="preserve">Tamatamah, R. A., Hecky, R. E., &amp; Duthie, HamishC. (2005). </w:t>
       </w:r>
       <w:r>
         <w:rPr>
@@ -30416,23 +28480,7 @@
         <w:ind w:left="720" w:hanging="720"/>
       </w:pPr>
       <w:r>
-        <w:t xml:space="preserve">Thomas MK, Kremer CT, </w:t>
-      </w:r>
-      <w:proofErr w:type="spellStart"/>
-      <w:r>
-        <w:t>Klausmeier</w:t>
-      </w:r>
-      <w:proofErr w:type="spellEnd"/>
-      <w:r>
-        <w:t xml:space="preserve"> CA, </w:t>
-      </w:r>
-      <w:proofErr w:type="spellStart"/>
-      <w:r>
-        <w:t>Litchman</w:t>
-      </w:r>
-      <w:proofErr w:type="spellEnd"/>
-      <w:r>
-        <w:t xml:space="preserve"> E (2012) A global pattern of thermal adaptation in marine phytoplankton. Science 338:1085–108</w:t>
+        <w:t>Thomas MK, Kremer CT, Klausmeier CA, Litchman E (2012) A global pattern of thermal adaptation in marine phytoplankton. Science 338:1085–108</w:t>
       </w:r>
     </w:p>
     <w:p>
@@ -30449,37 +28497,8 @@
         <w:spacing w:after="0" w:line="240" w:lineRule="auto"/>
         <w:ind w:left="720" w:hanging="720"/>
       </w:pPr>
-      <w:proofErr w:type="spellStart"/>
-      <w:r>
-        <w:t>Tuuli</w:t>
-      </w:r>
-      <w:proofErr w:type="spellEnd"/>
-      <w:r>
-        <w:t xml:space="preserve">, S.; Kristi, U.; Dainis, J.; </w:t>
-      </w:r>
-      <w:proofErr w:type="spellStart"/>
-      <w:r>
-        <w:t>Agris</w:t>
-      </w:r>
-      <w:proofErr w:type="spellEnd"/>
-      <w:r>
-        <w:t xml:space="preserve">, B.; </w:t>
-      </w:r>
-      <w:proofErr w:type="spellStart"/>
-      <w:r>
-        <w:t>Matiss</w:t>
-      </w:r>
-      <w:proofErr w:type="spellEnd"/>
-      <w:r>
-        <w:t xml:space="preserve">, Z.; </w:t>
-      </w:r>
-      <w:proofErr w:type="spellStart"/>
-      <w:r>
-        <w:t>Tiit</w:t>
-      </w:r>
-      <w:proofErr w:type="spellEnd"/>
-      <w:r>
-        <w:t xml:space="preserve">, K. (2020) </w:t>
+      <w:r>
+        <w:t xml:space="preserve">Tuuli, S.; Kristi, U.; Dainis, J.; Agris, B.; Matiss, Z.; Tiit, K. (2020) </w:t>
       </w:r>
       <w:r>
         <w:rPr>
@@ -30551,23 +28570,7 @@
         </w:rPr>
       </w:pPr>
       <w:r>
-        <w:t xml:space="preserve">Vos, W., </w:t>
-      </w:r>
-      <w:proofErr w:type="spellStart"/>
-      <w:r>
-        <w:t>Donze</w:t>
-      </w:r>
-      <w:proofErr w:type="spellEnd"/>
-      <w:r>
-        <w:t xml:space="preserve">, M., and </w:t>
-      </w:r>
-      <w:proofErr w:type="spellStart"/>
-      <w:r>
-        <w:t>Buiteveld</w:t>
-      </w:r>
-      <w:proofErr w:type="spellEnd"/>
-      <w:r>
-        <w:t xml:space="preserve">, H. (1986). </w:t>
+        <w:t xml:space="preserve">Vos, W., Donze, M., and Buiteveld, H. (1986). </w:t>
       </w:r>
       <w:r>
         <w:rPr>
@@ -30595,21 +28598,8 @@
         <w:ind w:left="720" w:hanging="720"/>
       </w:pPr>
       <w:r>
-        <w:t xml:space="preserve">W. Song, J.M </w:t>
-      </w:r>
-      <w:proofErr w:type="spellStart"/>
-      <w:r>
-        <w:t>Dola</w:t>
-      </w:r>
-      <w:proofErr w:type="spellEnd"/>
-      <w:r>
-        <w:t xml:space="preserve">, D. Cline and G. </w:t>
-      </w:r>
-      <w:proofErr w:type="spellStart"/>
-      <w:r>
-        <w:t>Xiong</w:t>
-      </w:r>
-      <w:proofErr w:type="spellEnd"/>
+        <w:t>W. Song, J.M Dola, D. Cline and G. Xiong</w:t>
+      </w:r>
       <w:r>
         <w:t>. (</w:t>
       </w:r>
@@ -30645,15 +28635,7 @@
         </w:rPr>
       </w:pPr>
       <w:r>
-        <w:t xml:space="preserve">Wang F, Qin Z, Song C, Tu L, </w:t>
-      </w:r>
-      <w:proofErr w:type="spellStart"/>
-      <w:r>
-        <w:t>Karnieli</w:t>
-      </w:r>
-      <w:proofErr w:type="spellEnd"/>
-      <w:r>
-        <w:t xml:space="preserve"> A, Zhao S. 2015. An improved mono-window algorithm for land surface temperature retrieval from Landsat 8 thermal infrared sensor data. Remote Sens. 7:4268–4289</w:t>
+        <w:t>Wang F, Qin Z, Song C, Tu L, Karnieli A, Zhao S. 2015. An improved mono-window algorithm for land surface temperature retrieval from Landsat 8 thermal infrared sensor data. Remote Sens. 7:4268–4289</w:t>
       </w:r>
     </w:p>
     <w:p>
@@ -30662,15 +28644,7 @@
         <w:ind w:left="720" w:hanging="720"/>
       </w:pPr>
       <w:r>
-        <w:t xml:space="preserve">Wang, M., Liu, X., Jiang, L., Son, S., Sun, J., Shi, W., et al. (2014). “Evaluation of VIIRS ocean color products,” in Ocean remote sensing and monitoring from </w:t>
-      </w:r>
-      <w:proofErr w:type="spellStart"/>
-      <w:r>
-        <w:t>SpaceInternational</w:t>
-      </w:r>
-      <w:proofErr w:type="spellEnd"/>
-      <w:r>
-        <w:t xml:space="preserve"> society for optics and photonics, 92610E</w:t>
+        <w:t>Wang, M., Liu, X., Jiang, L., Son, S., Sun, J., Shi, W., et al. (2014). “Evaluation of VIIRS ocean color products,” in Ocean remote sensing and monitoring from SpaceInternational society for optics and photonics, 92610E</w:t>
       </w:r>
     </w:p>
     <w:p>
@@ -30685,31 +28659,7 @@
         <w:ind w:left="720" w:hanging="720"/>
       </w:pPr>
       <w:r>
-        <w:t xml:space="preserve">Wan </w:t>
-      </w:r>
-      <w:proofErr w:type="spellStart"/>
-      <w:r>
-        <w:t>Mohtar</w:t>
-      </w:r>
-      <w:proofErr w:type="spellEnd"/>
-      <w:r>
-        <w:t xml:space="preserve">, W. H. M., Abdul </w:t>
-      </w:r>
-      <w:proofErr w:type="spellStart"/>
-      <w:r>
-        <w:t>Maulud</w:t>
-      </w:r>
-      <w:proofErr w:type="spellEnd"/>
-      <w:r>
-        <w:t xml:space="preserve">, K. N., Muhammad, N. S., </w:t>
-      </w:r>
-      <w:proofErr w:type="spellStart"/>
-      <w:r>
-        <w:t>Sharil</w:t>
-      </w:r>
-      <w:proofErr w:type="spellEnd"/>
-      <w:r>
-        <w:t xml:space="preserve">, S., &amp; Yaseen, Z. M. (2019). Spatial and temporal risk </w:t>
+        <w:t xml:space="preserve">Wan Mohtar, W. H. M., Abdul Maulud, K. N., Muhammad, N. S., Sharil, S., &amp; Yaseen, Z. M. (2019). Spatial and temporal risk </w:t>
       </w:r>
       <w:r>
         <w:t>quotient-based</w:t>
@@ -30743,42 +28693,15 @@
           <w:rFonts w:eastAsia="Times New Roman" w:cs="Times New Roman"/>
         </w:rPr>
       </w:pPr>
-      <w:proofErr w:type="spellStart"/>
-      <w:r>
-        <w:t>Waspmote</w:t>
-      </w:r>
-      <w:proofErr w:type="spellEnd"/>
-      <w:r>
-        <w:t xml:space="preserve">- Wireless Sensor Networks </w:t>
-      </w:r>
-      <w:proofErr w:type="gramStart"/>
-      <w:r>
-        <w:t>Open Source</w:t>
-      </w:r>
-      <w:proofErr w:type="gramEnd"/>
-      <w:r>
-        <w:t xml:space="preserve"> Platform. </w:t>
+      <w:r>
+        <w:t xml:space="preserve">Waspmote- Wireless Sensor Networks Open Source Platform. </w:t>
       </w:r>
       <w:hyperlink r:id="rId58" w:history="1">
         <w:r>
           <w:rPr>
             <w:rStyle w:val="Hyperlink"/>
           </w:rPr>
-          <w:t xml:space="preserve">https://www.cooking-hacks.com/documentation/tutorials/waspmote #waspmote </w:t>
-        </w:r>
-        <w:proofErr w:type="spellStart"/>
-        <w:r>
-          <w:rPr>
-            <w:rStyle w:val="Hyperlink"/>
-          </w:rPr>
-          <w:t>ps</w:t>
-        </w:r>
-        <w:proofErr w:type="spellEnd"/>
-        <w:r>
-          <w:rPr>
-            <w:rStyle w:val="Hyperlink"/>
-          </w:rPr>
-          <w:t xml:space="preserve"> 2 8 4</w:t>
+          <w:t>https://www.cooking-hacks.com/documentation/tutorials/waspmote #waspmote ps 2 8 4</w:t>
         </w:r>
       </w:hyperlink>
     </w:p>
@@ -30802,13 +28725,8 @@
       <w:r>
         <w:t xml:space="preserve"> </w:t>
       </w:r>
-      <w:proofErr w:type="spellStart"/>
-      <w:r>
-        <w:t>Rotta</w:t>
-      </w:r>
-      <w:proofErr w:type="spellEnd"/>
-      <w:r>
-        <w:t xml:space="preserve">, L. H. (2015). </w:t>
+      <w:r>
+        <w:t xml:space="preserve">Rotta, L. H. (2015). </w:t>
       </w:r>
       <w:r>
         <w:rPr>
@@ -30862,23 +28780,7 @@
         <w:ind w:left="720" w:hanging="720"/>
       </w:pPr>
       <w:r>
-        <w:t xml:space="preserve">Watanabe, F., Alcantara, E., Rodrigues, T., </w:t>
-      </w:r>
-      <w:proofErr w:type="spellStart"/>
-      <w:r>
-        <w:t>Rotta</w:t>
-      </w:r>
-      <w:proofErr w:type="spellEnd"/>
-      <w:r>
-        <w:t xml:space="preserve">, L., Bernardo, N., and Imai, N. (2017). Remote sensing of the chlorophyll-a based on OLI/Landsat-8 and MSI/Sentinel-2A (Barra Bonita reservoir, Brazil). An. Acad. Bras. </w:t>
-      </w:r>
-      <w:proofErr w:type="spellStart"/>
-      <w:r>
-        <w:t>Ciênc</w:t>
-      </w:r>
-      <w:proofErr w:type="spellEnd"/>
-      <w:r>
-        <w:t xml:space="preserve">. 90, 1987–2000. </w:t>
+        <w:t xml:space="preserve">Watanabe, F., Alcantara, E., Rodrigues, T., Rotta, L., Bernardo, N., and Imai, N. (2017). Remote sensing of the chlorophyll-a based on OLI/Landsat-8 and MSI/Sentinel-2A (Barra Bonita reservoir, Brazil). An. Acad. Bras. Ciênc. 90, 1987–2000. </w:t>
       </w:r>
       <w:hyperlink r:id="rId60" w:history="1">
         <w:r>
@@ -30912,22 +28814,9 @@
         <w:spacing w:after="0" w:line="240" w:lineRule="auto"/>
         <w:ind w:left="720" w:hanging="720"/>
       </w:pPr>
-      <w:proofErr w:type="spellStart"/>
       <w:r>
         <w:lastRenderedPageBreak/>
-        <w:t>Wezernak</w:t>
-      </w:r>
-      <w:proofErr w:type="spellEnd"/>
-      <w:r>
-        <w:t xml:space="preserve">, C., Tanis, F., and </w:t>
-      </w:r>
-      <w:proofErr w:type="spellStart"/>
-      <w:r>
-        <w:t>Bajza</w:t>
-      </w:r>
-      <w:proofErr w:type="spellEnd"/>
-      <w:r>
-        <w:t xml:space="preserve">, C. (1976). </w:t>
+        <w:t xml:space="preserve">Wezernak, C., Tanis, F., and Bajza, C. (1976). </w:t>
       </w:r>
       <w:r>
         <w:rPr>
@@ -30991,23 +28880,7 @@
           <w:i/>
           <w:iCs/>
         </w:rPr>
-        <w:t xml:space="preserve">The water quality and pollution character in </w:t>
-      </w:r>
-      <w:proofErr w:type="spellStart"/>
-      <w:r>
-        <w:rPr>
-          <w:i/>
-          <w:iCs/>
-        </w:rPr>
-        <w:t>Qingshuihai</w:t>
-      </w:r>
-      <w:proofErr w:type="spellEnd"/>
-      <w:r>
-        <w:rPr>
-          <w:i/>
-          <w:iCs/>
-        </w:rPr>
-        <w:t xml:space="preserve"> lake valley-typical urban drinking water sources</w:t>
+        <w:t>The water quality and pollution character in Qingshuihai lake valley-typical urban drinking water sources</w:t>
       </w:r>
       <w:r>
         <w:t>. In Proceedings of the 2011 International Conference on Remote Sensing, Environment and Transportation Engineering, Nanjing, China; pp. 7287–7291</w:t>
@@ -34975,11 +32848,11 @@
     <w:rsid w:val="00540867"/>
     <w:rsid w:val="00592E81"/>
     <w:rsid w:val="005B57D3"/>
+    <w:rsid w:val="005E1A82"/>
     <w:rsid w:val="006A261C"/>
     <w:rsid w:val="007028C4"/>
     <w:rsid w:val="00703CFE"/>
     <w:rsid w:val="00713572"/>
-    <w:rsid w:val="00811FCA"/>
     <w:rsid w:val="008B7B7F"/>
     <w:rsid w:val="008C4321"/>
     <w:rsid w:val="009A0F01"/>
@@ -34991,6 +32864,7 @@
     <w:rsid w:val="00E50DF9"/>
     <w:rsid w:val="00EB1B2C"/>
     <w:rsid w:val="00F136B6"/>
+    <w:rsid w:val="00F85EB3"/>
     <w:rsid w:val="00FC283F"/>
     <w:rsid w:val="00FD450B"/>
     <w:rsid w:val="00FE2152"/>

</xml_diff>